<commit_message>
Writing the Exit Document
</commit_message>
<xml_diff>
--- a/Alex Kaufman Exit Document.docx
+++ b/Alex Kaufman Exit Document.docx
@@ -27,22 +27,643 @@
           <w:szCs w:val="24"/>
         </w:rPr>
       </w:pPr>
-    </w:p>
-    <w:p>
-      <w:pPr>
-        <w:rPr>
-          <w:rFonts w:ascii="Times New Roman" w:hAnsi="Times New Roman" w:cs="Times New Roman"/>
-          <w:sz w:val="24"/>
-          <w:szCs w:val="24"/>
-        </w:rPr>
-      </w:pPr>
-      <w:r>
-        <w:rPr>
-          <w:rFonts w:ascii="Times New Roman" w:hAnsi="Times New Roman" w:cs="Times New Roman"/>
-          <w:sz w:val="24"/>
-          <w:szCs w:val="24"/>
-        </w:rPr>
-        <w:t xml:space="preserve">First thing is first. The ESP301 box itself. </w:t>
+      <w:r>
+        <w:rPr>
+          <w:rFonts w:ascii="Times New Roman" w:hAnsi="Times New Roman" w:cs="Times New Roman"/>
+          <w:sz w:val="24"/>
+          <w:szCs w:val="24"/>
+        </w:rPr>
+        <w:t>What I have accomplished:</w:t>
+      </w:r>
+    </w:p>
+    <w:p>
+      <w:pPr>
+        <w:pStyle w:val="ListParagraph"/>
+        <w:numPr>
+          <w:ilvl w:val="0"/>
+          <w:numId w:val="9"/>
+        </w:numPr>
+        <w:rPr>
+          <w:rFonts w:ascii="Times New Roman" w:hAnsi="Times New Roman" w:cs="Times New Roman"/>
+          <w:sz w:val="24"/>
+          <w:szCs w:val="24"/>
+        </w:rPr>
+      </w:pPr>
+      <w:r>
+        <w:rPr>
+          <w:rFonts w:ascii="Times New Roman" w:hAnsi="Times New Roman" w:cs="Times New Roman"/>
+          <w:sz w:val="24"/>
+          <w:szCs w:val="24"/>
+        </w:rPr>
+        <w:t>Built Sideways Microscope</w:t>
+      </w:r>
+    </w:p>
+    <w:p>
+      <w:pPr>
+        <w:pStyle w:val="ListParagraph"/>
+        <w:numPr>
+          <w:ilvl w:val="0"/>
+          <w:numId w:val="9"/>
+        </w:numPr>
+        <w:rPr>
+          <w:rFonts w:ascii="Times New Roman" w:hAnsi="Times New Roman" w:cs="Times New Roman"/>
+          <w:sz w:val="24"/>
+          <w:szCs w:val="24"/>
+        </w:rPr>
+      </w:pPr>
+      <w:r>
+        <w:rPr>
+          <w:rFonts w:ascii="Times New Roman" w:hAnsi="Times New Roman" w:cs="Times New Roman"/>
+          <w:sz w:val="24"/>
+          <w:szCs w:val="24"/>
+        </w:rPr>
+        <w:t>Got Stage and Motors working with ESP301</w:t>
+      </w:r>
+    </w:p>
+    <w:p>
+      <w:pPr>
+        <w:pStyle w:val="ListParagraph"/>
+        <w:numPr>
+          <w:ilvl w:val="0"/>
+          <w:numId w:val="9"/>
+        </w:numPr>
+        <w:rPr>
+          <w:rFonts w:ascii="Times New Roman" w:hAnsi="Times New Roman" w:cs="Times New Roman"/>
+          <w:sz w:val="24"/>
+          <w:szCs w:val="24"/>
+        </w:rPr>
+      </w:pPr>
+      <w:r>
+        <w:rPr>
+          <w:rFonts w:ascii="Times New Roman" w:hAnsi="Times New Roman" w:cs="Times New Roman"/>
+          <w:sz w:val="24"/>
+          <w:szCs w:val="24"/>
+        </w:rPr>
+        <w:t>Connected ESP301 to labview</w:t>
+      </w:r>
+    </w:p>
+    <w:p>
+      <w:pPr>
+        <w:pStyle w:val="ListParagraph"/>
+        <w:numPr>
+          <w:ilvl w:val="0"/>
+          <w:numId w:val="9"/>
+        </w:numPr>
+        <w:rPr>
+          <w:rFonts w:ascii="Times New Roman" w:hAnsi="Times New Roman" w:cs="Times New Roman"/>
+          <w:sz w:val="24"/>
+          <w:szCs w:val="24"/>
+        </w:rPr>
+      </w:pPr>
+      <w:r>
+        <w:rPr>
+          <w:rFonts w:ascii="Times New Roman" w:hAnsi="Times New Roman" w:cs="Times New Roman"/>
+          <w:sz w:val="24"/>
+          <w:szCs w:val="24"/>
+        </w:rPr>
+        <w:t>Connected Joystick to esp301</w:t>
+      </w:r>
+    </w:p>
+    <w:p>
+      <w:pPr>
+        <w:pStyle w:val="ListParagraph"/>
+        <w:numPr>
+          <w:ilvl w:val="0"/>
+          <w:numId w:val="9"/>
+        </w:numPr>
+        <w:rPr>
+          <w:rFonts w:ascii="Times New Roman" w:hAnsi="Times New Roman" w:cs="Times New Roman"/>
+          <w:sz w:val="24"/>
+          <w:szCs w:val="24"/>
+        </w:rPr>
+      </w:pPr>
+      <w:r>
+        <w:rPr>
+          <w:rFonts w:ascii="Times New Roman" w:hAnsi="Times New Roman" w:cs="Times New Roman"/>
+          <w:sz w:val="24"/>
+          <w:szCs w:val="24"/>
+        </w:rPr>
+        <w:t>Tracked Vorticella with joystick</w:t>
+      </w:r>
+    </w:p>
+    <w:p>
+      <w:pPr>
+        <w:pStyle w:val="ListParagraph"/>
+        <w:numPr>
+          <w:ilvl w:val="0"/>
+          <w:numId w:val="9"/>
+        </w:numPr>
+        <w:rPr>
+          <w:rFonts w:ascii="Times New Roman" w:hAnsi="Times New Roman" w:cs="Times New Roman"/>
+          <w:sz w:val="24"/>
+          <w:szCs w:val="24"/>
+        </w:rPr>
+      </w:pPr>
+      <w:r>
+        <w:rPr>
+          <w:rFonts w:ascii="Times New Roman" w:hAnsi="Times New Roman" w:cs="Times New Roman"/>
+          <w:sz w:val="24"/>
+          <w:szCs w:val="24"/>
+        </w:rPr>
+        <w:t>Devised procedure for setting up the setup</w:t>
+      </w:r>
+    </w:p>
+    <w:p>
+      <w:pPr>
+        <w:pStyle w:val="ListParagraph"/>
+        <w:numPr>
+          <w:ilvl w:val="0"/>
+          <w:numId w:val="9"/>
+        </w:numPr>
+        <w:rPr>
+          <w:rFonts w:ascii="Times New Roman" w:hAnsi="Times New Roman" w:cs="Times New Roman"/>
+          <w:sz w:val="24"/>
+          <w:szCs w:val="24"/>
+        </w:rPr>
+      </w:pPr>
+      <w:r>
+        <w:rPr>
+          <w:rFonts w:ascii="Times New Roman" w:hAnsi="Times New Roman" w:cs="Times New Roman"/>
+          <w:sz w:val="24"/>
+          <w:szCs w:val="24"/>
+        </w:rPr>
+        <w:t>Built Labview programs and blocks to aid in the use of the ESP301</w:t>
+      </w:r>
+    </w:p>
+    <w:p>
+      <w:pPr>
+        <w:pStyle w:val="ListParagraph"/>
+        <w:numPr>
+          <w:ilvl w:val="0"/>
+          <w:numId w:val="9"/>
+        </w:numPr>
+        <w:rPr>
+          <w:rFonts w:ascii="Times New Roman" w:hAnsi="Times New Roman" w:cs="Times New Roman"/>
+          <w:sz w:val="24"/>
+          <w:szCs w:val="24"/>
+        </w:rPr>
+      </w:pPr>
+      <w:r>
+        <w:rPr>
+          <w:rFonts w:ascii="Times New Roman" w:hAnsi="Times New Roman" w:cs="Times New Roman"/>
+          <w:sz w:val="24"/>
+          <w:szCs w:val="24"/>
+        </w:rPr>
+        <w:t>Set up the Favella and Algae growth center in the cold room</w:t>
+      </w:r>
+    </w:p>
+    <w:p>
+      <w:pPr>
+        <w:pStyle w:val="ListParagraph"/>
+        <w:numPr>
+          <w:ilvl w:val="0"/>
+          <w:numId w:val="9"/>
+        </w:numPr>
+        <w:rPr>
+          <w:rFonts w:ascii="Times New Roman" w:hAnsi="Times New Roman" w:cs="Times New Roman"/>
+          <w:sz w:val="24"/>
+          <w:szCs w:val="24"/>
+        </w:rPr>
+      </w:pPr>
+      <w:r>
+        <w:rPr>
+          <w:rFonts w:ascii="Times New Roman" w:hAnsi="Times New Roman" w:cs="Times New Roman"/>
+          <w:sz w:val="24"/>
+          <w:szCs w:val="24"/>
+        </w:rPr>
+        <w:t>Did troubleshooting for how to keep favella alive</w:t>
+      </w:r>
+    </w:p>
+    <w:p>
+      <w:pPr>
+        <w:rPr>
+          <w:rFonts w:ascii="Times New Roman" w:hAnsi="Times New Roman" w:cs="Times New Roman"/>
+          <w:sz w:val="24"/>
+          <w:szCs w:val="24"/>
+        </w:rPr>
+      </w:pPr>
+      <w:r>
+        <w:rPr>
+          <w:rFonts w:ascii="Times New Roman" w:hAnsi="Times New Roman" w:cs="Times New Roman"/>
+          <w:sz w:val="24"/>
+          <w:szCs w:val="24"/>
+        </w:rPr>
+        <w:t>What needs to be done</w:t>
+      </w:r>
+    </w:p>
+    <w:p>
+      <w:pPr>
+        <w:pStyle w:val="ListParagraph"/>
+        <w:numPr>
+          <w:ilvl w:val="0"/>
+          <w:numId w:val="10"/>
+        </w:numPr>
+        <w:rPr>
+          <w:rFonts w:ascii="Times New Roman" w:hAnsi="Times New Roman" w:cs="Times New Roman"/>
+          <w:sz w:val="24"/>
+          <w:szCs w:val="24"/>
+        </w:rPr>
+      </w:pPr>
+      <w:r>
+        <w:rPr>
+          <w:rFonts w:ascii="Times New Roman" w:hAnsi="Times New Roman" w:cs="Times New Roman"/>
+          <w:sz w:val="24"/>
+          <w:szCs w:val="24"/>
+        </w:rPr>
+        <w:t>Figure out how to line up the setup more precisely.</w:t>
+      </w:r>
+    </w:p>
+    <w:p>
+      <w:pPr>
+        <w:pStyle w:val="ListParagraph"/>
+        <w:numPr>
+          <w:ilvl w:val="1"/>
+          <w:numId w:val="10"/>
+        </w:numPr>
+        <w:rPr>
+          <w:rFonts w:ascii="Times New Roman" w:hAnsi="Times New Roman" w:cs="Times New Roman"/>
+          <w:sz w:val="24"/>
+          <w:szCs w:val="24"/>
+        </w:rPr>
+      </w:pPr>
+      <w:r>
+        <w:rPr>
+          <w:rFonts w:ascii="Times New Roman" w:hAnsi="Times New Roman" w:cs="Times New Roman"/>
+          <w:sz w:val="24"/>
+          <w:szCs w:val="24"/>
+        </w:rPr>
+        <w:t>Maybe in a way that allows you to just change settings instead of having to estimate and eyeball the alignment of the optics.</w:t>
+      </w:r>
+    </w:p>
+    <w:p>
+      <w:pPr>
+        <w:pStyle w:val="ListParagraph"/>
+        <w:numPr>
+          <w:ilvl w:val="0"/>
+          <w:numId w:val="10"/>
+        </w:numPr>
+        <w:rPr>
+          <w:rFonts w:ascii="Times New Roman" w:hAnsi="Times New Roman" w:cs="Times New Roman"/>
+          <w:sz w:val="24"/>
+          <w:szCs w:val="24"/>
+        </w:rPr>
+      </w:pPr>
+      <w:r>
+        <w:rPr>
+          <w:rFonts w:ascii="Times New Roman" w:hAnsi="Times New Roman" w:cs="Times New Roman"/>
+          <w:sz w:val="24"/>
+          <w:szCs w:val="24"/>
+        </w:rPr>
+        <w:t>Create a Labview Program with IMAQdx that captures images from camera through the blackmagic card</w:t>
+      </w:r>
+    </w:p>
+    <w:p>
+      <w:pPr>
+        <w:pStyle w:val="ListParagraph"/>
+        <w:numPr>
+          <w:ilvl w:val="0"/>
+          <w:numId w:val="10"/>
+        </w:numPr>
+        <w:rPr>
+          <w:rFonts w:ascii="Times New Roman" w:hAnsi="Times New Roman" w:cs="Times New Roman"/>
+          <w:sz w:val="24"/>
+          <w:szCs w:val="24"/>
+        </w:rPr>
+      </w:pPr>
+      <w:r>
+        <w:rPr>
+          <w:rFonts w:ascii="Times New Roman" w:hAnsi="Times New Roman" w:cs="Times New Roman"/>
+          <w:sz w:val="24"/>
+          <w:szCs w:val="24"/>
+        </w:rPr>
+        <w:t>Build a program that will find the pixel to real length conversion so th</w:t>
+      </w:r>
+      <w:r>
+        <w:rPr>
+          <w:rFonts w:ascii="Times New Roman" w:hAnsi="Times New Roman" w:cs="Times New Roman"/>
+          <w:sz w:val="24"/>
+          <w:szCs w:val="24"/>
+        </w:rPr>
+        <w:t>at tracking is possible</w:t>
+      </w:r>
+    </w:p>
+    <w:p>
+      <w:pPr>
+        <w:pStyle w:val="ListParagraph"/>
+        <w:numPr>
+          <w:ilvl w:val="0"/>
+          <w:numId w:val="10"/>
+        </w:numPr>
+        <w:rPr>
+          <w:rFonts w:ascii="Times New Roman" w:hAnsi="Times New Roman" w:cs="Times New Roman"/>
+          <w:sz w:val="24"/>
+          <w:szCs w:val="24"/>
+        </w:rPr>
+      </w:pPr>
+      <w:r>
+        <w:rPr>
+          <w:rFonts w:ascii="Times New Roman" w:hAnsi="Times New Roman" w:cs="Times New Roman"/>
+          <w:sz w:val="24"/>
+          <w:szCs w:val="24"/>
+        </w:rPr>
+        <w:t>Once those programs are finished, create a program that can track organisms using the images taken from the camera</w:t>
+      </w:r>
+    </w:p>
+    <w:p>
+      <w:pPr>
+        <w:pStyle w:val="ListParagraph"/>
+        <w:numPr>
+          <w:ilvl w:val="0"/>
+          <w:numId w:val="10"/>
+        </w:numPr>
+        <w:rPr>
+          <w:rFonts w:ascii="Times New Roman" w:hAnsi="Times New Roman" w:cs="Times New Roman"/>
+          <w:sz w:val="24"/>
+          <w:szCs w:val="24"/>
+        </w:rPr>
+      </w:pPr>
+      <w:r>
+        <w:rPr>
+          <w:rFonts w:ascii="Times New Roman" w:hAnsi="Times New Roman" w:cs="Times New Roman"/>
+          <w:sz w:val="24"/>
+          <w:szCs w:val="24"/>
+        </w:rPr>
+        <w:t>Track an organism</w:t>
+      </w:r>
+    </w:p>
+    <w:p>
+      <w:pPr>
+        <w:pStyle w:val="ListParagraph"/>
+        <w:numPr>
+          <w:ilvl w:val="1"/>
+          <w:numId w:val="10"/>
+        </w:numPr>
+        <w:rPr>
+          <w:rFonts w:ascii="Times New Roman" w:hAnsi="Times New Roman" w:cs="Times New Roman"/>
+          <w:sz w:val="24"/>
+          <w:szCs w:val="24"/>
+        </w:rPr>
+      </w:pPr>
+      <w:r>
+        <w:rPr>
+          <w:rFonts w:ascii="Times New Roman" w:hAnsi="Times New Roman" w:cs="Times New Roman"/>
+          <w:sz w:val="24"/>
+          <w:szCs w:val="24"/>
+        </w:rPr>
+        <w:t xml:space="preserve">Most likely this will still require user input </w:t>
+      </w:r>
+      <w:r>
+        <w:rPr>
+          <w:rFonts w:ascii="Times New Roman" w:hAnsi="Times New Roman" w:cs="Times New Roman"/>
+          <w:sz w:val="24"/>
+          <w:szCs w:val="24"/>
+        </w:rPr>
+        <w:t>to focus</w:t>
+      </w:r>
+      <w:r>
+        <w:rPr>
+          <w:rFonts w:ascii="Times New Roman" w:hAnsi="Times New Roman" w:cs="Times New Roman"/>
+          <w:sz w:val="24"/>
+          <w:szCs w:val="24"/>
+        </w:rPr>
+        <w:t xml:space="preserve"> on </w:t>
+      </w:r>
+      <w:r>
+        <w:rPr>
+          <w:rFonts w:ascii="Times New Roman" w:hAnsi="Times New Roman" w:cs="Times New Roman"/>
+          <w:sz w:val="24"/>
+          <w:szCs w:val="24"/>
+        </w:rPr>
+        <w:t>the organism</w:t>
+      </w:r>
+    </w:p>
+    <w:p>
+      <w:pPr>
+        <w:pStyle w:val="ListParagraph"/>
+        <w:numPr>
+          <w:ilvl w:val="0"/>
+          <w:numId w:val="10"/>
+        </w:numPr>
+        <w:rPr>
+          <w:rFonts w:ascii="Times New Roman" w:hAnsi="Times New Roman" w:cs="Times New Roman"/>
+          <w:sz w:val="24"/>
+          <w:szCs w:val="24"/>
+        </w:rPr>
+      </w:pPr>
+      <w:r>
+        <w:rPr>
+          <w:rFonts w:ascii="Times New Roman" w:hAnsi="Times New Roman" w:cs="Times New Roman"/>
+          <w:sz w:val="24"/>
+          <w:szCs w:val="24"/>
+        </w:rPr>
+        <w:t>Combine multiple programs into one Monolith program</w:t>
+      </w:r>
+    </w:p>
+    <w:p>
+      <w:pPr>
+        <w:pStyle w:val="ListParagraph"/>
+        <w:numPr>
+          <w:ilvl w:val="0"/>
+          <w:numId w:val="10"/>
+        </w:numPr>
+        <w:rPr>
+          <w:rFonts w:ascii="Times New Roman" w:hAnsi="Times New Roman" w:cs="Times New Roman"/>
+          <w:sz w:val="24"/>
+          <w:szCs w:val="24"/>
+        </w:rPr>
+      </w:pPr>
+      <w:r>
+        <w:rPr>
+          <w:rFonts w:ascii="Times New Roman" w:hAnsi="Times New Roman" w:cs="Times New Roman"/>
+          <w:sz w:val="24"/>
+          <w:szCs w:val="24"/>
+        </w:rPr>
+        <w:t>Figure out how to automate the focus</w:t>
+      </w:r>
+    </w:p>
+    <w:p>
+      <w:pPr>
+        <w:pStyle w:val="ListParagraph"/>
+        <w:numPr>
+          <w:ilvl w:val="0"/>
+          <w:numId w:val="10"/>
+        </w:numPr>
+        <w:rPr>
+          <w:rFonts w:ascii="Times New Roman" w:hAnsi="Times New Roman" w:cs="Times New Roman"/>
+          <w:sz w:val="24"/>
+          <w:szCs w:val="24"/>
+        </w:rPr>
+      </w:pPr>
+      <w:r>
+        <w:rPr>
+          <w:rFonts w:ascii="Times New Roman" w:hAnsi="Times New Roman" w:cs="Times New Roman"/>
+          <w:sz w:val="24"/>
+          <w:szCs w:val="24"/>
+        </w:rPr>
+        <w:t>Get a better container made of glass and airtight</w:t>
+      </w:r>
+    </w:p>
+    <w:p>
+      <w:pPr>
+        <w:rPr>
+          <w:rFonts w:ascii="Times New Roman" w:hAnsi="Times New Roman" w:cs="Times New Roman"/>
+          <w:b/>
+          <w:sz w:val="24"/>
+          <w:szCs w:val="24"/>
+        </w:rPr>
+      </w:pPr>
+      <w:r>
+        <w:rPr>
+          <w:rFonts w:ascii="Times New Roman" w:hAnsi="Times New Roman" w:cs="Times New Roman"/>
+          <w:b/>
+          <w:sz w:val="24"/>
+          <w:szCs w:val="24"/>
+        </w:rPr>
+        <w:t>IMPORTANT</w:t>
+      </w:r>
+    </w:p>
+    <w:p>
+      <w:pPr>
+        <w:pStyle w:val="ListParagraph"/>
+        <w:numPr>
+          <w:ilvl w:val="0"/>
+          <w:numId w:val="6"/>
+        </w:numPr>
+        <w:rPr>
+          <w:rFonts w:ascii="Times New Roman" w:hAnsi="Times New Roman" w:cs="Times New Roman"/>
+          <w:sz w:val="24"/>
+          <w:szCs w:val="24"/>
+        </w:rPr>
+      </w:pPr>
+      <w:r>
+        <w:rPr>
+          <w:rFonts w:ascii="Times New Roman" w:hAnsi="Times New Roman" w:cs="Times New Roman"/>
+          <w:sz w:val="24"/>
+          <w:szCs w:val="24"/>
+        </w:rPr>
+        <w:t xml:space="preserve">If you have done the initial setup procedure, </w:t>
+      </w:r>
+      <w:r>
+        <w:rPr>
+          <w:rFonts w:ascii="Times New Roman" w:hAnsi="Times New Roman" w:cs="Times New Roman"/>
+          <w:color w:val="FF0000"/>
+          <w:sz w:val="24"/>
+          <w:szCs w:val="24"/>
+        </w:rPr>
+        <w:t>DO NOT</w:t>
+      </w:r>
+      <w:r>
+        <w:rPr>
+          <w:rFonts w:ascii="Times New Roman" w:hAnsi="Times New Roman" w:cs="Times New Roman"/>
+          <w:sz w:val="24"/>
+          <w:szCs w:val="24"/>
+        </w:rPr>
+        <w:t xml:space="preserve"> turn off the ESP301 without running the DailyEnd program or you will have to do the last page all over again. </w:t>
+      </w:r>
+    </w:p>
+    <w:p>
+      <w:pPr>
+        <w:pStyle w:val="ListParagraph"/>
+        <w:numPr>
+          <w:ilvl w:val="0"/>
+          <w:numId w:val="6"/>
+        </w:numPr>
+        <w:rPr>
+          <w:rFonts w:ascii="Times New Roman" w:hAnsi="Times New Roman" w:cs="Times New Roman"/>
+          <w:sz w:val="24"/>
+          <w:szCs w:val="24"/>
+        </w:rPr>
+      </w:pPr>
+      <w:r>
+        <w:rPr>
+          <w:rFonts w:ascii="Times New Roman" w:hAnsi="Times New Roman" w:cs="Times New Roman"/>
+          <w:sz w:val="24"/>
+          <w:szCs w:val="24"/>
+        </w:rPr>
+        <w:t xml:space="preserve">The best camera to use is the Sony alpha 6000, </w:t>
+      </w:r>
+      <w:r>
+        <w:rPr>
+          <w:rFonts w:ascii="Times New Roman" w:hAnsi="Times New Roman" w:cs="Times New Roman"/>
+          <w:sz w:val="24"/>
+          <w:szCs w:val="24"/>
+          <w:u w:val="single"/>
+        </w:rPr>
+        <w:t>especially</w:t>
+      </w:r>
+      <w:r>
+        <w:rPr>
+          <w:rFonts w:ascii="Times New Roman" w:hAnsi="Times New Roman" w:cs="Times New Roman"/>
+          <w:sz w:val="24"/>
+          <w:szCs w:val="24"/>
+        </w:rPr>
+        <w:t xml:space="preserve"> if youre doing video tracking.</w:t>
+      </w:r>
+    </w:p>
+    <w:p>
+      <w:pPr>
+        <w:pStyle w:val="ListParagraph"/>
+        <w:numPr>
+          <w:ilvl w:val="0"/>
+          <w:numId w:val="6"/>
+        </w:numPr>
+        <w:rPr>
+          <w:rFonts w:ascii="Times New Roman" w:hAnsi="Times New Roman" w:cs="Times New Roman"/>
+          <w:sz w:val="24"/>
+          <w:szCs w:val="24"/>
+        </w:rPr>
+      </w:pPr>
+      <w:r>
+        <w:rPr>
+          <w:rFonts w:ascii="Times New Roman" w:hAnsi="Times New Roman" w:cs="Times New Roman"/>
+          <w:sz w:val="24"/>
+          <w:szCs w:val="24"/>
+        </w:rPr>
+        <w:t xml:space="preserve">To have any NI software read the camera you have to acquire 1920x1080 resolution at 29.97fps </w:t>
+      </w:r>
+    </w:p>
+    <w:p>
+      <w:pPr>
+        <w:rPr>
+          <w:rFonts w:ascii="Times New Roman" w:hAnsi="Times New Roman" w:cs="Times New Roman"/>
+          <w:sz w:val="24"/>
+          <w:szCs w:val="24"/>
+        </w:rPr>
+      </w:pPr>
+      <w:r>
+        <w:rPr>
+          <w:rFonts w:ascii="Times New Roman" w:hAnsi="Times New Roman" w:cs="Times New Roman"/>
+          <w:sz w:val="24"/>
+          <w:szCs w:val="24"/>
+        </w:rPr>
+        <w:br w:type="page"/>
+      </w:r>
+    </w:p>
+    <w:p>
+      <w:pPr>
+        <w:rPr>
+          <w:rFonts w:ascii="Times New Roman" w:hAnsi="Times New Roman" w:cs="Times New Roman"/>
+          <w:sz w:val="24"/>
+          <w:szCs w:val="24"/>
+        </w:rPr>
+      </w:pPr>
+      <w:r>
+        <w:rPr>
+          <w:rFonts w:ascii="Times New Roman" w:hAnsi="Times New Roman" w:cs="Times New Roman"/>
+          <w:b/>
+          <w:sz w:val="24"/>
+          <w:szCs w:val="24"/>
+        </w:rPr>
+        <w:lastRenderedPageBreak/>
+        <w:t>The ESP301</w:t>
+      </w:r>
+      <w:r>
+        <w:rPr>
+          <w:rFonts w:ascii="Times New Roman" w:hAnsi="Times New Roman" w:cs="Times New Roman"/>
+          <w:sz w:val="24"/>
+          <w:szCs w:val="24"/>
+        </w:rPr>
+        <w:t xml:space="preserve">. </w:t>
       </w:r>
     </w:p>
     <w:p>
@@ -445,97 +1066,1770 @@
       <w:r>
         <w:rPr>
           <w:rFonts w:ascii="Times New Roman" w:hAnsi="Times New Roman" w:cs="Times New Roman"/>
-          <w:sz w:val="24"/>
-          <w:szCs w:val="24"/>
-        </w:rPr>
-        <w:t>DO NOT turn off the ESP301 while this program is running. It freezes some stuff up and is annoying.</w:t>
+          <w:color w:val="FF0000"/>
+          <w:sz w:val="24"/>
+          <w:szCs w:val="24"/>
+        </w:rPr>
+        <w:t xml:space="preserve">DO NOT </w:t>
+      </w:r>
+      <w:r>
+        <w:rPr>
+          <w:rFonts w:ascii="Times New Roman" w:hAnsi="Times New Roman" w:cs="Times New Roman"/>
+          <w:sz w:val="24"/>
+          <w:szCs w:val="24"/>
+        </w:rPr>
+        <w:t>turn off the ESP301 while this program is running. It freezes some stuff up and is annoying.</w:t>
+      </w:r>
+    </w:p>
+    <w:p>
+      <w:pPr>
+        <w:pStyle w:val="ListParagraph"/>
+        <w:numPr>
+          <w:ilvl w:val="2"/>
+          <w:numId w:val="2"/>
+        </w:numPr>
+        <w:rPr>
+          <w:rFonts w:ascii="Times New Roman" w:hAnsi="Times New Roman" w:cs="Times New Roman"/>
+          <w:sz w:val="24"/>
+          <w:szCs w:val="24"/>
+        </w:rPr>
+      </w:pPr>
+      <w:r>
+        <w:rPr>
+          <w:rFonts w:ascii="Times New Roman" w:hAnsi="Times New Roman" w:cs="Times New Roman"/>
+          <w:sz w:val="24"/>
+          <w:szCs w:val="24"/>
+        </w:rPr>
+        <w:t>A list and description of commands are in the ESP301 user manual</w:t>
+      </w:r>
+    </w:p>
+    <w:p>
+      <w:pPr>
+        <w:pStyle w:val="ListParagraph"/>
+        <w:numPr>
+          <w:ilvl w:val="0"/>
+          <w:numId w:val="2"/>
+        </w:numPr>
+        <w:rPr>
+          <w:rFonts w:ascii="Times New Roman" w:hAnsi="Times New Roman" w:cs="Times New Roman"/>
+          <w:sz w:val="24"/>
+          <w:szCs w:val="24"/>
+        </w:rPr>
+      </w:pPr>
+      <w:r>
+        <w:rPr>
+          <w:rFonts w:ascii="Times New Roman" w:hAnsi="Times New Roman" w:cs="Times New Roman"/>
+          <w:color w:val="FF0000"/>
+          <w:sz w:val="24"/>
+          <w:szCs w:val="24"/>
+        </w:rPr>
+        <w:t xml:space="preserve">DO NOT </w:t>
+      </w:r>
+      <w:r>
+        <w:rPr>
+          <w:rFonts w:ascii="Times New Roman" w:hAnsi="Times New Roman" w:cs="Times New Roman"/>
+          <w:sz w:val="24"/>
+          <w:szCs w:val="24"/>
+        </w:rPr>
+        <w:t xml:space="preserve">run two labview programs that connect to the ESP301 at the same time. </w:t>
+      </w:r>
+    </w:p>
+    <w:p>
+      <w:pPr>
+        <w:pStyle w:val="ListParagraph"/>
+        <w:numPr>
+          <w:ilvl w:val="0"/>
+          <w:numId w:val="2"/>
+        </w:numPr>
+        <w:rPr>
+          <w:rFonts w:ascii="Times New Roman" w:hAnsi="Times New Roman" w:cs="Times New Roman"/>
+          <w:sz w:val="24"/>
+          <w:szCs w:val="24"/>
+        </w:rPr>
+      </w:pPr>
+      <w:r>
+        <w:rPr>
+          <w:rFonts w:ascii="Times New Roman" w:hAnsi="Times New Roman" w:cs="Times New Roman"/>
+          <w:sz w:val="24"/>
+          <w:szCs w:val="24"/>
+        </w:rPr>
+        <w:t>Any other questions can most of the time be answered by the user manual.</w:t>
+      </w:r>
+    </w:p>
+    <w:p>
+      <w:pPr>
+        <w:rPr>
+          <w:rFonts w:ascii="Times New Roman" w:hAnsi="Times New Roman" w:cs="Times New Roman"/>
+          <w:sz w:val="24"/>
+          <w:szCs w:val="24"/>
+        </w:rPr>
+      </w:pPr>
+      <w:r>
+        <w:rPr>
+          <w:rFonts w:ascii="Times New Roman" w:hAnsi="Times New Roman" w:cs="Times New Roman"/>
+          <w:sz w:val="24"/>
+          <w:szCs w:val="24"/>
+        </w:rPr>
+        <w:br/>
+      </w:r>
+    </w:p>
+    <w:p>
+      <w:pPr>
+        <w:rPr>
+          <w:rFonts w:ascii="Times New Roman" w:hAnsi="Times New Roman" w:cs="Times New Roman"/>
+          <w:sz w:val="24"/>
+          <w:szCs w:val="24"/>
+        </w:rPr>
+      </w:pPr>
+      <w:r>
+        <w:rPr>
+          <w:rFonts w:ascii="Times New Roman" w:hAnsi="Times New Roman" w:cs="Times New Roman"/>
+          <w:sz w:val="24"/>
+          <w:szCs w:val="24"/>
+        </w:rPr>
+        <w:br w:type="page"/>
+      </w:r>
+    </w:p>
+    <w:p>
+      <w:pPr>
+        <w:rPr>
+          <w:rFonts w:ascii="Times New Roman" w:hAnsi="Times New Roman" w:cs="Times New Roman"/>
+          <w:b/>
+          <w:sz w:val="24"/>
+          <w:szCs w:val="24"/>
+        </w:rPr>
+      </w:pPr>
+      <w:r>
+        <w:rPr>
+          <w:rFonts w:ascii="Times New Roman" w:hAnsi="Times New Roman" w:cs="Times New Roman"/>
+          <w:b/>
+          <w:sz w:val="24"/>
+          <w:szCs w:val="24"/>
+        </w:rPr>
+        <w:lastRenderedPageBreak/>
+        <w:t xml:space="preserve">Next: </w:t>
+      </w:r>
+      <w:r>
+        <w:rPr>
+          <w:rFonts w:ascii="Times New Roman" w:hAnsi="Times New Roman" w:cs="Times New Roman"/>
+          <w:b/>
+          <w:sz w:val="24"/>
+          <w:szCs w:val="24"/>
+        </w:rPr>
+        <w:t>Initial</w:t>
+      </w:r>
+      <w:r>
+        <w:rPr>
+          <w:rFonts w:ascii="Times New Roman" w:hAnsi="Times New Roman" w:cs="Times New Roman"/>
+          <w:b/>
+          <w:sz w:val="24"/>
+          <w:szCs w:val="24"/>
+        </w:rPr>
+        <w:t xml:space="preserve"> Setup</w:t>
+      </w:r>
+    </w:p>
+    <w:p>
+      <w:pPr>
+        <w:pStyle w:val="ListParagraph"/>
+        <w:numPr>
+          <w:ilvl w:val="0"/>
+          <w:numId w:val="6"/>
+        </w:numPr>
+        <w:rPr>
+          <w:rFonts w:ascii="Times New Roman" w:hAnsi="Times New Roman" w:cs="Times New Roman"/>
+          <w:sz w:val="24"/>
+          <w:szCs w:val="24"/>
+        </w:rPr>
+      </w:pPr>
+      <w:r>
+        <w:rPr>
+          <w:rFonts w:ascii="Times New Roman" w:hAnsi="Times New Roman" w:cs="Times New Roman"/>
+          <w:sz w:val="24"/>
+          <w:szCs w:val="24"/>
+        </w:rPr>
+        <w:t>If the ESP301 hasn’t been used lately or the camera and the lens have been bumped</w:t>
+      </w:r>
+      <w:r>
+        <w:rPr>
+          <w:rFonts w:ascii="Times New Roman" w:hAnsi="Times New Roman" w:cs="Times New Roman"/>
+          <w:sz w:val="24"/>
+          <w:szCs w:val="24"/>
+        </w:rPr>
+        <w:t xml:space="preserve"> around you HAVE</w:t>
+      </w:r>
+      <w:r>
+        <w:rPr>
+          <w:rFonts w:ascii="Times New Roman" w:hAnsi="Times New Roman" w:cs="Times New Roman"/>
+          <w:sz w:val="24"/>
+          <w:szCs w:val="24"/>
+        </w:rPr>
+        <w:t xml:space="preserve"> to do this. It’s a bit tedious but once you do it you don’t need to do much else.</w:t>
+      </w:r>
+    </w:p>
+    <w:p>
+      <w:pPr>
+        <w:pStyle w:val="ListParagraph"/>
+        <w:numPr>
+          <w:ilvl w:val="1"/>
+          <w:numId w:val="6"/>
+        </w:numPr>
+        <w:rPr>
+          <w:rFonts w:ascii="Times New Roman" w:hAnsi="Times New Roman" w:cs="Times New Roman"/>
+          <w:sz w:val="24"/>
+          <w:szCs w:val="24"/>
+        </w:rPr>
+      </w:pPr>
+      <w:r>
+        <w:rPr>
+          <w:rFonts w:ascii="Times New Roman" w:hAnsi="Times New Roman" w:cs="Times New Roman"/>
+          <w:sz w:val="24"/>
+          <w:szCs w:val="24"/>
+        </w:rPr>
+        <w:t>Take the 40x lens and turn it so it is pointing away fro</w:t>
+      </w:r>
+      <w:r>
+        <w:rPr>
+          <w:rFonts w:ascii="Times New Roman" w:hAnsi="Times New Roman" w:cs="Times New Roman"/>
+          <w:sz w:val="24"/>
+          <w:szCs w:val="24"/>
+        </w:rPr>
+        <w:t>m the closest edge of the table</w:t>
+      </w:r>
+    </w:p>
+    <w:p>
+      <w:pPr>
+        <w:pStyle w:val="ListParagraph"/>
+        <w:numPr>
+          <w:ilvl w:val="1"/>
+          <w:numId w:val="6"/>
+        </w:numPr>
+        <w:rPr>
+          <w:rFonts w:ascii="Times New Roman" w:hAnsi="Times New Roman" w:cs="Times New Roman"/>
+          <w:sz w:val="24"/>
+          <w:szCs w:val="24"/>
+        </w:rPr>
+      </w:pPr>
+      <w:r>
+        <w:rPr>
+          <w:rFonts w:ascii="Times New Roman" w:hAnsi="Times New Roman" w:cs="Times New Roman"/>
+          <w:sz w:val="24"/>
+          <w:szCs w:val="24"/>
+        </w:rPr>
+        <w:t>Make sure that a ziplock bag is over the lens to prevent scratching it</w:t>
+      </w:r>
+    </w:p>
+    <w:p>
+      <w:pPr>
+        <w:pStyle w:val="ListParagraph"/>
+        <w:numPr>
+          <w:ilvl w:val="1"/>
+          <w:numId w:val="6"/>
+        </w:numPr>
+        <w:rPr>
+          <w:rFonts w:ascii="Times New Roman" w:hAnsi="Times New Roman" w:cs="Times New Roman"/>
+          <w:sz w:val="24"/>
+          <w:szCs w:val="24"/>
+        </w:rPr>
+      </w:pPr>
+      <w:r>
+        <w:rPr>
+          <w:rFonts w:ascii="Times New Roman" w:hAnsi="Times New Roman" w:cs="Times New Roman"/>
+          <w:sz w:val="24"/>
+          <w:szCs w:val="24"/>
+        </w:rPr>
+        <w:t>Run the “InitialSetup” LabView program</w:t>
+      </w:r>
+    </w:p>
+    <w:p>
+      <w:pPr>
+        <w:pStyle w:val="ListParagraph"/>
+        <w:numPr>
+          <w:ilvl w:val="1"/>
+          <w:numId w:val="6"/>
+        </w:numPr>
+        <w:rPr>
+          <w:rFonts w:ascii="Times New Roman" w:hAnsi="Times New Roman" w:cs="Times New Roman"/>
+          <w:sz w:val="24"/>
+          <w:szCs w:val="24"/>
+        </w:rPr>
+      </w:pPr>
+      <w:r>
+        <w:rPr>
+          <w:rFonts w:ascii="Times New Roman" w:hAnsi="Times New Roman" w:cs="Times New Roman"/>
+          <w:sz w:val="24"/>
+          <w:szCs w:val="24"/>
+        </w:rPr>
+        <w:t>Use a 1/16 allen wrench to loosen the slide holder</w:t>
+      </w:r>
+    </w:p>
+    <w:p>
+      <w:pPr>
+        <w:pStyle w:val="ListParagraph"/>
+        <w:numPr>
+          <w:ilvl w:val="1"/>
+          <w:numId w:val="6"/>
+        </w:numPr>
+        <w:rPr>
+          <w:rFonts w:ascii="Times New Roman" w:hAnsi="Times New Roman" w:cs="Times New Roman"/>
+          <w:sz w:val="24"/>
+          <w:szCs w:val="24"/>
+        </w:rPr>
+      </w:pPr>
+      <w:r>
+        <w:rPr>
+          <w:rFonts w:ascii="Times New Roman" w:hAnsi="Times New Roman" w:cs="Times New Roman"/>
+          <w:sz w:val="24"/>
+          <w:szCs w:val="24"/>
+        </w:rPr>
+        <w:t>Place the calibration slide in the holder</w:t>
+      </w:r>
+    </w:p>
+    <w:p>
+      <w:pPr>
+        <w:pStyle w:val="ListParagraph"/>
+        <w:numPr>
+          <w:ilvl w:val="1"/>
+          <w:numId w:val="6"/>
+        </w:numPr>
+        <w:rPr>
+          <w:rFonts w:ascii="Times New Roman" w:hAnsi="Times New Roman" w:cs="Times New Roman"/>
+          <w:sz w:val="24"/>
+          <w:szCs w:val="24"/>
+        </w:rPr>
+      </w:pPr>
+      <w:r>
+        <w:rPr>
+          <w:rFonts w:ascii="Times New Roman" w:hAnsi="Times New Roman" w:cs="Times New Roman"/>
+          <w:sz w:val="24"/>
+          <w:szCs w:val="24"/>
+        </w:rPr>
+        <w:t>Slide the holder up until the calibration slide fits snug</w:t>
+      </w:r>
+    </w:p>
+    <w:p>
+      <w:pPr>
+        <w:pStyle w:val="ListParagraph"/>
+        <w:numPr>
+          <w:ilvl w:val="1"/>
+          <w:numId w:val="6"/>
+        </w:numPr>
+        <w:rPr>
+          <w:rFonts w:ascii="Times New Roman" w:hAnsi="Times New Roman" w:cs="Times New Roman"/>
+          <w:sz w:val="24"/>
+          <w:szCs w:val="24"/>
+        </w:rPr>
+      </w:pPr>
+      <w:r>
+        <w:rPr>
+          <w:rFonts w:ascii="Times New Roman" w:hAnsi="Times New Roman" w:cs="Times New Roman"/>
+          <w:sz w:val="24"/>
+          <w:szCs w:val="24"/>
+        </w:rPr>
+        <w:t>Push the slide back so it is standing straight up and flat</w:t>
+      </w:r>
+    </w:p>
+    <w:p>
+      <w:pPr>
+        <w:pStyle w:val="ListParagraph"/>
+        <w:numPr>
+          <w:ilvl w:val="1"/>
+          <w:numId w:val="6"/>
+        </w:numPr>
+        <w:rPr>
+          <w:rFonts w:ascii="Times New Roman" w:hAnsi="Times New Roman" w:cs="Times New Roman"/>
+          <w:sz w:val="24"/>
+          <w:szCs w:val="24"/>
+        </w:rPr>
+      </w:pPr>
+      <w:r>
+        <w:rPr>
+          <w:rFonts w:ascii="Times New Roman" w:hAnsi="Times New Roman" w:cs="Times New Roman"/>
+          <w:sz w:val="24"/>
+          <w:szCs w:val="24"/>
+        </w:rPr>
+        <w:t>Tighten the holder to hold it in position</w:t>
+      </w:r>
+    </w:p>
+    <w:p>
+      <w:pPr>
+        <w:pStyle w:val="ListParagraph"/>
+        <w:numPr>
+          <w:ilvl w:val="1"/>
+          <w:numId w:val="6"/>
+        </w:numPr>
+        <w:rPr>
+          <w:rFonts w:ascii="Times New Roman" w:hAnsi="Times New Roman" w:cs="Times New Roman"/>
+          <w:sz w:val="24"/>
+          <w:szCs w:val="24"/>
+        </w:rPr>
+      </w:pPr>
+      <w:r>
+        <w:rPr>
+          <w:rFonts w:ascii="Times New Roman" w:hAnsi="Times New Roman" w:cs="Times New Roman"/>
+          <w:sz w:val="24"/>
+          <w:szCs w:val="24"/>
+        </w:rPr>
+        <w:t>Turn the lens back in line with the setup</w:t>
+      </w:r>
+    </w:p>
+    <w:p>
+      <w:pPr>
+        <w:pStyle w:val="ListParagraph"/>
+        <w:numPr>
+          <w:ilvl w:val="2"/>
+          <w:numId w:val="6"/>
+        </w:numPr>
+        <w:rPr>
+          <w:rFonts w:ascii="Times New Roman" w:hAnsi="Times New Roman" w:cs="Times New Roman"/>
+          <w:sz w:val="24"/>
+          <w:szCs w:val="24"/>
+        </w:rPr>
+      </w:pPr>
+      <w:r>
+        <w:rPr>
+          <w:rFonts w:ascii="Times New Roman" w:hAnsi="Times New Roman" w:cs="Times New Roman"/>
+          <w:sz w:val="24"/>
+          <w:szCs w:val="24"/>
+        </w:rPr>
+        <w:t>To do this it is best to have the lens point slightly left before tightening the screw that holds it in place because that screw turns it to the right a bit.</w:t>
+      </w:r>
+    </w:p>
+    <w:p>
+      <w:pPr>
+        <w:pStyle w:val="ListParagraph"/>
+        <w:numPr>
+          <w:ilvl w:val="2"/>
+          <w:numId w:val="6"/>
+        </w:numPr>
+        <w:rPr>
+          <w:rFonts w:ascii="Times New Roman" w:hAnsi="Times New Roman" w:cs="Times New Roman"/>
+          <w:sz w:val="24"/>
+          <w:szCs w:val="24"/>
+        </w:rPr>
+      </w:pPr>
+      <w:r>
+        <w:rPr>
+          <w:rFonts w:ascii="Times New Roman" w:hAnsi="Times New Roman" w:cs="Times New Roman"/>
+          <w:sz w:val="24"/>
+          <w:szCs w:val="24"/>
+        </w:rPr>
+        <w:t>Try to get it as straight as you can at the beginning. Eyeball it.</w:t>
+      </w:r>
+    </w:p>
+    <w:p>
+      <w:pPr>
+        <w:pStyle w:val="ListParagraph"/>
+        <w:numPr>
+          <w:ilvl w:val="1"/>
+          <w:numId w:val="6"/>
+        </w:numPr>
+        <w:rPr>
+          <w:rFonts w:ascii="Times New Roman" w:hAnsi="Times New Roman" w:cs="Times New Roman"/>
+          <w:sz w:val="24"/>
+          <w:szCs w:val="24"/>
+        </w:rPr>
+      </w:pPr>
+      <w:r>
+        <w:rPr>
+          <w:rFonts w:ascii="Times New Roman" w:hAnsi="Times New Roman" w:cs="Times New Roman"/>
+          <w:sz w:val="24"/>
+          <w:szCs w:val="24"/>
+        </w:rPr>
+        <w:t>Make sure the sensor cover is on the camera to prevent dust getting in there</w:t>
+      </w:r>
+    </w:p>
+    <w:p>
+      <w:pPr>
+        <w:pStyle w:val="ListParagraph"/>
+        <w:numPr>
+          <w:ilvl w:val="1"/>
+          <w:numId w:val="6"/>
+        </w:numPr>
+        <w:rPr>
+          <w:rFonts w:ascii="Times New Roman" w:hAnsi="Times New Roman" w:cs="Times New Roman"/>
+          <w:sz w:val="24"/>
+          <w:szCs w:val="24"/>
+        </w:rPr>
+      </w:pPr>
+      <w:r>
+        <w:rPr>
+          <w:rFonts w:ascii="Times New Roman" w:hAnsi="Times New Roman" w:cs="Times New Roman"/>
+          <w:sz w:val="24"/>
+          <w:szCs w:val="24"/>
+        </w:rPr>
+        <w:t>Check that the camera looks like it is not angled relative to the stage it is on</w:t>
+      </w:r>
+    </w:p>
+    <w:p>
+      <w:pPr>
+        <w:pStyle w:val="ListParagraph"/>
+        <w:numPr>
+          <w:ilvl w:val="1"/>
+          <w:numId w:val="6"/>
+        </w:numPr>
+        <w:rPr>
+          <w:rFonts w:ascii="Times New Roman" w:hAnsi="Times New Roman" w:cs="Times New Roman"/>
+          <w:sz w:val="24"/>
+          <w:szCs w:val="24"/>
+        </w:rPr>
+      </w:pPr>
+      <w:r>
+        <w:rPr>
+          <w:rFonts w:ascii="Times New Roman" w:hAnsi="Times New Roman" w:cs="Times New Roman"/>
+          <w:sz w:val="24"/>
+          <w:szCs w:val="24"/>
+        </w:rPr>
+        <w:t>Check that the stage that the camera is on isn’t angled off in some direction</w:t>
+      </w:r>
+    </w:p>
+    <w:p>
+      <w:pPr>
+        <w:pStyle w:val="ListParagraph"/>
+        <w:numPr>
+          <w:ilvl w:val="1"/>
+          <w:numId w:val="6"/>
+        </w:numPr>
+        <w:rPr>
+          <w:rFonts w:ascii="Times New Roman" w:hAnsi="Times New Roman" w:cs="Times New Roman"/>
+          <w:sz w:val="24"/>
+          <w:szCs w:val="24"/>
+        </w:rPr>
+      </w:pPr>
+      <w:r>
+        <w:rPr>
+          <w:rFonts w:ascii="Times New Roman" w:hAnsi="Times New Roman" w:cs="Times New Roman"/>
+          <w:sz w:val="24"/>
+          <w:szCs w:val="24"/>
+        </w:rPr>
+        <w:t>Turn on the light source</w:t>
+      </w:r>
+    </w:p>
+    <w:p>
+      <w:pPr>
+        <w:pStyle w:val="ListParagraph"/>
+        <w:numPr>
+          <w:ilvl w:val="1"/>
+          <w:numId w:val="6"/>
+        </w:numPr>
+        <w:rPr>
+          <w:rFonts w:ascii="Times New Roman" w:hAnsi="Times New Roman" w:cs="Times New Roman"/>
+          <w:sz w:val="24"/>
+          <w:szCs w:val="24"/>
+        </w:rPr>
+      </w:pPr>
+      <w:r>
+        <w:rPr>
+          <w:rFonts w:ascii="Times New Roman" w:hAnsi="Times New Roman" w:cs="Times New Roman"/>
+          <w:sz w:val="24"/>
+          <w:szCs w:val="24"/>
+        </w:rPr>
+        <w:t>Move the light source so that the circle of light is on the lens and small enough that it isn’t going past the lens</w:t>
+      </w:r>
+    </w:p>
+    <w:p>
+      <w:pPr>
+        <w:pStyle w:val="ListParagraph"/>
+        <w:numPr>
+          <w:ilvl w:val="2"/>
+          <w:numId w:val="6"/>
+        </w:numPr>
+        <w:rPr>
+          <w:rFonts w:ascii="Times New Roman" w:hAnsi="Times New Roman" w:cs="Times New Roman"/>
+          <w:sz w:val="24"/>
+          <w:szCs w:val="24"/>
+        </w:rPr>
+      </w:pPr>
+      <w:r>
+        <w:rPr>
+          <w:rFonts w:ascii="Times New Roman" w:hAnsi="Times New Roman" w:cs="Times New Roman"/>
+          <w:sz w:val="24"/>
+          <w:szCs w:val="24"/>
+        </w:rPr>
+        <w:t>I find it helpful to place a piece of paper in front of the lens and move the light source until the circle is a little smaller than a quarter.</w:t>
+      </w:r>
+    </w:p>
+    <w:p>
+      <w:pPr>
+        <w:pStyle w:val="ListParagraph"/>
+        <w:numPr>
+          <w:ilvl w:val="1"/>
+          <w:numId w:val="6"/>
+        </w:numPr>
+        <w:rPr>
+          <w:rFonts w:ascii="Times New Roman" w:hAnsi="Times New Roman" w:cs="Times New Roman"/>
+          <w:sz w:val="24"/>
+          <w:szCs w:val="24"/>
+        </w:rPr>
+      </w:pPr>
+      <w:r>
+        <w:rPr>
+          <w:rFonts w:ascii="Times New Roman" w:hAnsi="Times New Roman" w:cs="Times New Roman"/>
+          <w:sz w:val="24"/>
+          <w:szCs w:val="24"/>
+        </w:rPr>
+        <w:t xml:space="preserve">Move the 0.01 calibration scale to the center of the circle of light on the slide.  </w:t>
+      </w:r>
+    </w:p>
+    <w:p>
+      <w:pPr>
+        <w:pStyle w:val="ListParagraph"/>
+        <w:numPr>
+          <w:ilvl w:val="2"/>
+          <w:numId w:val="6"/>
+        </w:numPr>
+        <w:rPr>
+          <w:rFonts w:ascii="Times New Roman" w:hAnsi="Times New Roman" w:cs="Times New Roman"/>
+          <w:sz w:val="24"/>
+          <w:szCs w:val="24"/>
+        </w:rPr>
+      </w:pPr>
+      <w:r>
+        <w:rPr>
+          <w:rFonts w:ascii="Times New Roman" w:hAnsi="Times New Roman" w:cs="Times New Roman"/>
+          <w:sz w:val="24"/>
+          <w:szCs w:val="24"/>
+        </w:rPr>
+        <w:t xml:space="preserve">You can see what part of the slide is illuminated. Use the two knobs on the slide holder to position it in the middle of that circle. </w:t>
+      </w:r>
+    </w:p>
+    <w:p>
+      <w:pPr>
+        <w:pStyle w:val="ListParagraph"/>
+        <w:numPr>
+          <w:ilvl w:val="1"/>
+          <w:numId w:val="6"/>
+        </w:numPr>
+        <w:rPr>
+          <w:rFonts w:ascii="Times New Roman" w:hAnsi="Times New Roman" w:cs="Times New Roman"/>
+          <w:sz w:val="24"/>
+          <w:szCs w:val="24"/>
+        </w:rPr>
+      </w:pPr>
+      <w:r>
+        <w:rPr>
+          <w:rFonts w:ascii="Times New Roman" w:hAnsi="Times New Roman" w:cs="Times New Roman"/>
+          <w:sz w:val="24"/>
+          <w:szCs w:val="24"/>
+        </w:rPr>
+        <w:t xml:space="preserve">Take the ziplock bag off of the lens </w:t>
+      </w:r>
+    </w:p>
+    <w:p>
+      <w:pPr>
+        <w:pStyle w:val="ListParagraph"/>
+        <w:numPr>
+          <w:ilvl w:val="1"/>
+          <w:numId w:val="6"/>
+        </w:numPr>
+        <w:rPr>
+          <w:rFonts w:ascii="Times New Roman" w:hAnsi="Times New Roman" w:cs="Times New Roman"/>
+          <w:sz w:val="24"/>
+          <w:szCs w:val="24"/>
+        </w:rPr>
+      </w:pPr>
+      <w:r>
+        <w:rPr>
+          <w:rFonts w:ascii="Times New Roman" w:hAnsi="Times New Roman" w:cs="Times New Roman"/>
+          <w:sz w:val="24"/>
+          <w:szCs w:val="24"/>
+        </w:rPr>
+        <w:t>Move axis 3 to roughly 8.5mm</w:t>
+      </w:r>
+    </w:p>
+    <w:p>
+      <w:pPr>
+        <w:pStyle w:val="ListParagraph"/>
+        <w:numPr>
+          <w:ilvl w:val="1"/>
+          <w:numId w:val="6"/>
+        </w:numPr>
+        <w:rPr>
+          <w:rFonts w:ascii="Times New Roman" w:hAnsi="Times New Roman" w:cs="Times New Roman"/>
+          <w:sz w:val="24"/>
+          <w:szCs w:val="24"/>
+        </w:rPr>
+      </w:pPr>
+      <w:r>
+        <w:rPr>
+          <w:rFonts w:ascii="Times New Roman" w:hAnsi="Times New Roman" w:cs="Times New Roman"/>
+          <w:sz w:val="24"/>
+          <w:szCs w:val="24"/>
+        </w:rPr>
+        <w:t>Place a piece of paper between the lens and the camera</w:t>
+      </w:r>
+    </w:p>
+    <w:p>
+      <w:pPr>
+        <w:pStyle w:val="ListParagraph"/>
+        <w:numPr>
+          <w:ilvl w:val="1"/>
+          <w:numId w:val="6"/>
+        </w:numPr>
+        <w:rPr>
+          <w:rFonts w:ascii="Times New Roman" w:hAnsi="Times New Roman" w:cs="Times New Roman"/>
+          <w:sz w:val="24"/>
+          <w:szCs w:val="24"/>
+        </w:rPr>
+      </w:pPr>
+      <w:r>
+        <w:rPr>
+          <w:rFonts w:ascii="Times New Roman" w:hAnsi="Times New Roman" w:cs="Times New Roman"/>
+          <w:sz w:val="24"/>
+          <w:szCs w:val="24"/>
+        </w:rPr>
+        <w:t>Move the Slide holder knobs and the rotation knob until the scale is in the center of the projection and not distorted</w:t>
+      </w:r>
+    </w:p>
+    <w:p>
+      <w:pPr>
+        <w:pStyle w:val="ListParagraph"/>
+        <w:numPr>
+          <w:ilvl w:val="1"/>
+          <w:numId w:val="6"/>
+        </w:numPr>
+        <w:rPr>
+          <w:rFonts w:ascii="Times New Roman" w:hAnsi="Times New Roman" w:cs="Times New Roman"/>
+          <w:sz w:val="24"/>
+          <w:szCs w:val="24"/>
+        </w:rPr>
+      </w:pPr>
+      <w:r>
+        <w:rPr>
+          <w:rFonts w:ascii="Times New Roman" w:hAnsi="Times New Roman" w:cs="Times New Roman"/>
+          <w:sz w:val="24"/>
+          <w:szCs w:val="24"/>
+        </w:rPr>
+        <w:t xml:space="preserve">Take the sensor cover off of the camera and </w:t>
+      </w:r>
+      <w:r>
+        <w:rPr>
+          <w:rFonts w:ascii="Times New Roman" w:hAnsi="Times New Roman" w:cs="Times New Roman"/>
+          <w:sz w:val="24"/>
+          <w:szCs w:val="24"/>
+        </w:rPr>
+        <w:t>see how the image turned out</w:t>
+      </w:r>
+    </w:p>
+    <w:p>
+      <w:pPr>
+        <w:pStyle w:val="ListParagraph"/>
+        <w:numPr>
+          <w:ilvl w:val="1"/>
+          <w:numId w:val="6"/>
+        </w:numPr>
+        <w:rPr>
+          <w:rFonts w:ascii="Times New Roman" w:hAnsi="Times New Roman" w:cs="Times New Roman"/>
+          <w:sz w:val="24"/>
+          <w:szCs w:val="24"/>
+        </w:rPr>
+      </w:pPr>
+      <w:r>
+        <w:rPr>
+          <w:rFonts w:ascii="Times New Roman" w:hAnsi="Times New Roman" w:cs="Times New Roman"/>
+          <w:sz w:val="24"/>
+          <w:szCs w:val="24"/>
+        </w:rPr>
+        <w:t>Move the camera using knobs or by raising and lowering the platform until the 0.01mm scale is in the center of the image.</w:t>
+      </w:r>
+    </w:p>
+    <w:p>
+      <w:pPr>
+        <w:pStyle w:val="ListParagraph"/>
+        <w:numPr>
+          <w:ilvl w:val="1"/>
+          <w:numId w:val="6"/>
+        </w:numPr>
+        <w:rPr>
+          <w:rFonts w:ascii="Times New Roman" w:hAnsi="Times New Roman" w:cs="Times New Roman"/>
+          <w:sz w:val="24"/>
+          <w:szCs w:val="24"/>
+        </w:rPr>
+      </w:pPr>
+      <w:r>
+        <w:rPr>
+          <w:rFonts w:ascii="Times New Roman" w:hAnsi="Times New Roman" w:cs="Times New Roman"/>
+          <w:sz w:val="24"/>
+          <w:szCs w:val="24"/>
+        </w:rPr>
+        <w:t>Look at the image and if one side of the image seems in focus while the other is out of focus or if there seems to be any distortion of the scale move the angle knob and move the camera left or right until the focus or distortion is fixed (</w:t>
+      </w:r>
+      <w:r>
+        <w:rPr>
+          <w:rFonts w:ascii="Times New Roman" w:hAnsi="Times New Roman" w:cs="Times New Roman"/>
+          <w:sz w:val="24"/>
+          <w:szCs w:val="24"/>
+        </w:rPr>
+        <w:t>or at least a little bit better)</w:t>
+      </w:r>
+    </w:p>
+    <w:p>
+      <w:pPr>
+        <w:pStyle w:val="ListParagraph"/>
+        <w:numPr>
+          <w:ilvl w:val="1"/>
+          <w:numId w:val="6"/>
+        </w:numPr>
+        <w:rPr>
+          <w:rFonts w:ascii="Times New Roman" w:hAnsi="Times New Roman" w:cs="Times New Roman"/>
+          <w:sz w:val="24"/>
+          <w:szCs w:val="24"/>
+        </w:rPr>
+      </w:pPr>
+      <w:r>
+        <w:rPr>
+          <w:rFonts w:ascii="Times New Roman" w:hAnsi="Times New Roman" w:cs="Times New Roman"/>
+          <w:sz w:val="24"/>
+          <w:szCs w:val="24"/>
+        </w:rPr>
+        <w:t>Take the calibration slide out and resize the holder to fit the chamber</w:t>
+      </w:r>
+    </w:p>
+    <w:p>
+      <w:pPr>
+        <w:rPr>
+          <w:rFonts w:ascii="Times New Roman" w:hAnsi="Times New Roman" w:cs="Times New Roman"/>
+          <w:sz w:val="24"/>
+          <w:szCs w:val="24"/>
+        </w:rPr>
+      </w:pPr>
+      <w:r>
+        <w:rPr>
+          <w:rFonts w:ascii="Times New Roman" w:hAnsi="Times New Roman" w:cs="Times New Roman"/>
+          <w:sz w:val="24"/>
+          <w:szCs w:val="24"/>
+        </w:rPr>
+        <w:br w:type="page"/>
+      </w:r>
+    </w:p>
+    <w:p>
+      <w:pPr>
+        <w:rPr>
+          <w:rFonts w:ascii="Times New Roman" w:hAnsi="Times New Roman" w:cs="Times New Roman"/>
+          <w:b/>
+          <w:sz w:val="24"/>
+          <w:szCs w:val="24"/>
+        </w:rPr>
+      </w:pPr>
+      <w:r>
+        <w:rPr>
+          <w:rFonts w:ascii="Times New Roman" w:hAnsi="Times New Roman" w:cs="Times New Roman"/>
+          <w:b/>
+          <w:sz w:val="24"/>
+          <w:szCs w:val="24"/>
+        </w:rPr>
+        <w:lastRenderedPageBreak/>
+        <w:t xml:space="preserve">LabView Programs </w:t>
+      </w:r>
+    </w:p>
+    <w:p>
+      <w:pPr>
+        <w:rPr>
+          <w:rFonts w:ascii="Times New Roman" w:hAnsi="Times New Roman" w:cs="Times New Roman"/>
+          <w:sz w:val="24"/>
+          <w:szCs w:val="24"/>
+        </w:rPr>
+      </w:pPr>
+      <w:r>
+        <w:rPr>
+          <w:rFonts w:ascii="Times New Roman" w:hAnsi="Times New Roman" w:cs="Times New Roman"/>
+          <w:sz w:val="24"/>
+          <w:szCs w:val="24"/>
+        </w:rPr>
+        <w:t xml:space="preserve">If you are not programming then make sure you are on the “master” GitHub branch, Rachel can help with this. </w:t>
+      </w:r>
+    </w:p>
+    <w:p>
+      <w:pPr>
+        <w:rPr>
+          <w:rFonts w:ascii="Times New Roman" w:hAnsi="Times New Roman" w:cs="Times New Roman"/>
+          <w:sz w:val="24"/>
+          <w:szCs w:val="24"/>
+        </w:rPr>
+      </w:pPr>
+      <w:r>
+        <w:rPr>
+          <w:rFonts w:ascii="Times New Roman" w:hAnsi="Times New Roman" w:cs="Times New Roman"/>
+          <w:sz w:val="24"/>
+          <w:szCs w:val="24"/>
+        </w:rPr>
+        <w:t>The programs in the master branch are all functional and should work as advertised. They are necessary for the use of the setup for various reasons. This section will not cover how they are built but instead will cover what each one does. There are three main LabView program folders, Programs, Resources, and Square Library.</w:t>
+      </w:r>
+      <w:r>
+        <w:rPr>
+          <w:rFonts w:ascii="Times New Roman" w:hAnsi="Times New Roman" w:cs="Times New Roman"/>
+          <w:sz w:val="24"/>
+          <w:szCs w:val="24"/>
+        </w:rPr>
+        <w:t xml:space="preserve"> Most of this information is in LabView’s context help. I tried to put as much of this in labview as possible</w:t>
+      </w:r>
+      <w:r>
+        <w:rPr>
+          <w:rFonts w:ascii="Times New Roman" w:hAnsi="Times New Roman" w:cs="Times New Roman"/>
+          <w:sz w:val="24"/>
+          <w:szCs w:val="24"/>
+        </w:rPr>
+        <w:t>.</w:t>
+      </w:r>
+    </w:p>
+    <w:p>
+      <w:pPr>
+        <w:pStyle w:val="ListParagraph"/>
+        <w:numPr>
+          <w:ilvl w:val="0"/>
+          <w:numId w:val="7"/>
+        </w:numPr>
+        <w:rPr>
+          <w:rFonts w:ascii="Times New Roman" w:hAnsi="Times New Roman" w:cs="Times New Roman"/>
+          <w:sz w:val="24"/>
+          <w:szCs w:val="24"/>
+        </w:rPr>
+      </w:pPr>
+      <w:r>
+        <w:rPr>
+          <w:rFonts w:ascii="Times New Roman" w:hAnsi="Times New Roman" w:cs="Times New Roman"/>
+          <w:b/>
+          <w:sz w:val="24"/>
+          <w:szCs w:val="24"/>
+        </w:rPr>
+        <w:t>Square Library</w:t>
+      </w:r>
+      <w:r>
+        <w:rPr>
+          <w:rFonts w:ascii="Times New Roman" w:hAnsi="Times New Roman" w:cs="Times New Roman"/>
+          <w:sz w:val="24"/>
+          <w:szCs w:val="24"/>
+        </w:rPr>
+        <w:t>: contains programs that are not necessarily individually operable</w:t>
+      </w:r>
+      <w:r>
+        <w:rPr>
+          <w:rFonts w:ascii="Times New Roman" w:hAnsi="Times New Roman" w:cs="Times New Roman"/>
+          <w:sz w:val="24"/>
+          <w:szCs w:val="24"/>
+        </w:rPr>
+        <w:t>, they are mainly used to build other progr</w:t>
+      </w:r>
+      <w:r>
+        <w:rPr>
+          <w:rFonts w:ascii="Times New Roman" w:hAnsi="Times New Roman" w:cs="Times New Roman"/>
+          <w:sz w:val="24"/>
+          <w:szCs w:val="24"/>
+        </w:rPr>
+        <w:t>ams</w:t>
+      </w:r>
+    </w:p>
+    <w:p>
+      <w:pPr>
+        <w:pStyle w:val="ListParagraph"/>
+        <w:numPr>
+          <w:ilvl w:val="1"/>
+          <w:numId w:val="7"/>
+        </w:numPr>
+        <w:rPr>
+          <w:rFonts w:ascii="Times New Roman" w:hAnsi="Times New Roman" w:cs="Times New Roman"/>
+          <w:sz w:val="24"/>
+          <w:szCs w:val="24"/>
+        </w:rPr>
+      </w:pPr>
+      <w:r>
+        <w:rPr>
+          <w:rFonts w:ascii="Times New Roman" w:hAnsi="Times New Roman" w:cs="Times New Roman"/>
+          <w:sz w:val="24"/>
+          <w:szCs w:val="24"/>
+        </w:rPr>
+        <w:t>They are all pretty self-explanatory or have context help</w:t>
+      </w:r>
+    </w:p>
+    <w:p>
+      <w:pPr>
+        <w:pStyle w:val="ListParagraph"/>
+        <w:numPr>
+          <w:ilvl w:val="0"/>
+          <w:numId w:val="7"/>
+        </w:numPr>
+        <w:rPr>
+          <w:rFonts w:ascii="Times New Roman" w:hAnsi="Times New Roman" w:cs="Times New Roman"/>
+          <w:sz w:val="24"/>
+          <w:szCs w:val="24"/>
+        </w:rPr>
+      </w:pPr>
+      <w:r>
+        <w:rPr>
+          <w:rFonts w:ascii="Times New Roman" w:hAnsi="Times New Roman" w:cs="Times New Roman"/>
+          <w:b/>
+          <w:sz w:val="24"/>
+          <w:szCs w:val="24"/>
+        </w:rPr>
+        <w:t xml:space="preserve">Resources: </w:t>
+      </w:r>
+      <w:r>
+        <w:rPr>
+          <w:rFonts w:ascii="Times New Roman" w:hAnsi="Times New Roman" w:cs="Times New Roman"/>
+          <w:sz w:val="24"/>
+          <w:szCs w:val="24"/>
+        </w:rPr>
+        <w:t>contain</w:t>
+      </w:r>
+      <w:r>
+        <w:rPr>
+          <w:rFonts w:ascii="Times New Roman" w:hAnsi="Times New Roman" w:cs="Times New Roman"/>
+          <w:sz w:val="24"/>
+          <w:szCs w:val="24"/>
+        </w:rPr>
+        <w:t>s programs other people wrote I stole code from or found useful in learning how to do things in labview</w:t>
+      </w:r>
+    </w:p>
+    <w:p>
+      <w:pPr>
+        <w:pStyle w:val="ListParagraph"/>
+        <w:numPr>
+          <w:ilvl w:val="0"/>
+          <w:numId w:val="7"/>
+        </w:numPr>
+        <w:rPr>
+          <w:rFonts w:ascii="Times New Roman" w:hAnsi="Times New Roman" w:cs="Times New Roman"/>
+          <w:sz w:val="24"/>
+          <w:szCs w:val="24"/>
+        </w:rPr>
+      </w:pPr>
+      <w:r>
+        <w:rPr>
+          <w:rFonts w:ascii="Times New Roman" w:hAnsi="Times New Roman" w:cs="Times New Roman"/>
+          <w:b/>
+          <w:sz w:val="24"/>
+          <w:szCs w:val="24"/>
+        </w:rPr>
+        <w:t xml:space="preserve">Programs: </w:t>
+      </w:r>
+      <w:r>
+        <w:rPr>
+          <w:rFonts w:ascii="Times New Roman" w:hAnsi="Times New Roman" w:cs="Times New Roman"/>
+          <w:sz w:val="24"/>
+          <w:szCs w:val="24"/>
+        </w:rPr>
+        <w:t>contains fully built programs tha</w:t>
+      </w:r>
+      <w:r>
+        <w:rPr>
+          <w:rFonts w:ascii="Times New Roman" w:hAnsi="Times New Roman" w:cs="Times New Roman"/>
+          <w:sz w:val="24"/>
+          <w:szCs w:val="24"/>
+        </w:rPr>
+        <w:t>t are useful for research sometimes</w:t>
+      </w:r>
+    </w:p>
+    <w:p>
+      <w:pPr>
+        <w:pStyle w:val="ListParagraph"/>
+        <w:numPr>
+          <w:ilvl w:val="1"/>
+          <w:numId w:val="7"/>
+        </w:numPr>
+        <w:rPr>
+          <w:rFonts w:ascii="Times New Roman" w:hAnsi="Times New Roman" w:cs="Times New Roman"/>
+          <w:sz w:val="24"/>
+          <w:szCs w:val="24"/>
+        </w:rPr>
+      </w:pPr>
+      <w:r>
+        <w:rPr>
+          <w:rFonts w:ascii="Times New Roman" w:hAnsi="Times New Roman" w:cs="Times New Roman"/>
+          <w:b/>
+          <w:sz w:val="24"/>
+          <w:szCs w:val="24"/>
+        </w:rPr>
+        <w:t>Examples:</w:t>
+      </w:r>
+      <w:r>
+        <w:rPr>
+          <w:rFonts w:ascii="Times New Roman" w:hAnsi="Times New Roman" w:cs="Times New Roman"/>
+          <w:sz w:val="24"/>
+          <w:szCs w:val="24"/>
+        </w:rPr>
+        <w:t xml:space="preserve"> This folder has a couple easy to understand programs that are a good intro to programming the ESP301</w:t>
+      </w:r>
+    </w:p>
+    <w:p>
+      <w:pPr>
+        <w:pStyle w:val="ListParagraph"/>
+        <w:numPr>
+          <w:ilvl w:val="1"/>
+          <w:numId w:val="7"/>
+        </w:numPr>
+        <w:rPr>
+          <w:rFonts w:ascii="Times New Roman" w:hAnsi="Times New Roman" w:cs="Times New Roman"/>
+          <w:b/>
+          <w:sz w:val="24"/>
+          <w:szCs w:val="24"/>
+        </w:rPr>
+      </w:pPr>
+      <w:r>
+        <w:rPr>
+          <w:rFonts w:ascii="Times New Roman" w:hAnsi="Times New Roman" w:cs="Times New Roman"/>
+          <w:b/>
+          <w:sz w:val="24"/>
+          <w:szCs w:val="24"/>
+        </w:rPr>
+        <w:t>Initial Setup</w:t>
+      </w:r>
+    </w:p>
+    <w:p>
+      <w:pPr>
+        <w:pStyle w:val="ListParagraph"/>
+        <w:numPr>
+          <w:ilvl w:val="2"/>
+          <w:numId w:val="7"/>
+        </w:numPr>
+        <w:rPr>
+          <w:rFonts w:ascii="Times New Roman" w:hAnsi="Times New Roman" w:cs="Times New Roman"/>
+          <w:sz w:val="24"/>
+          <w:szCs w:val="24"/>
+        </w:rPr>
+      </w:pPr>
+      <w:r>
+        <w:rPr>
+          <w:rFonts w:ascii="Times New Roman" w:hAnsi="Times New Roman" w:cs="Times New Roman"/>
+          <w:sz w:val="24"/>
+          <w:szCs w:val="24"/>
+        </w:rPr>
+        <w:t>Run this program if you have not used the setup in a while and things have been bunped or could have been bumped.</w:t>
+      </w:r>
+    </w:p>
+    <w:p>
+      <w:pPr>
+        <w:pStyle w:val="ListParagraph"/>
+        <w:numPr>
+          <w:ilvl w:val="2"/>
+          <w:numId w:val="7"/>
+        </w:numPr>
+        <w:rPr>
+          <w:rFonts w:ascii="Times New Roman" w:hAnsi="Times New Roman" w:cs="Times New Roman"/>
+          <w:sz w:val="24"/>
+          <w:szCs w:val="24"/>
+        </w:rPr>
+      </w:pPr>
+      <w:r>
+        <w:rPr>
+          <w:rFonts w:ascii="Times New Roman" w:hAnsi="Times New Roman" w:cs="Times New Roman"/>
+          <w:sz w:val="24"/>
+          <w:szCs w:val="24"/>
+        </w:rPr>
+        <w:t>This program takes a little while</w:t>
+      </w:r>
+    </w:p>
+    <w:p>
+      <w:pPr>
+        <w:pStyle w:val="ListParagraph"/>
+        <w:numPr>
+          <w:ilvl w:val="2"/>
+          <w:numId w:val="7"/>
+        </w:numPr>
+        <w:rPr>
+          <w:rFonts w:ascii="Times New Roman" w:hAnsi="Times New Roman" w:cs="Times New Roman"/>
+          <w:sz w:val="24"/>
+          <w:szCs w:val="24"/>
+        </w:rPr>
+      </w:pPr>
+      <w:r>
+        <w:rPr>
+          <w:rFonts w:ascii="Times New Roman" w:hAnsi="Times New Roman" w:cs="Times New Roman"/>
+          <w:sz w:val="24"/>
+          <w:szCs w:val="24"/>
+        </w:rPr>
+        <w:t>It will move all of the axes as far back as they can go and define that position as zero</w:t>
+      </w:r>
+    </w:p>
+    <w:p>
+      <w:pPr>
+        <w:pStyle w:val="ListParagraph"/>
+        <w:numPr>
+          <w:ilvl w:val="2"/>
+          <w:numId w:val="7"/>
+        </w:numPr>
+        <w:rPr>
+          <w:rFonts w:ascii="Times New Roman" w:hAnsi="Times New Roman" w:cs="Times New Roman"/>
+          <w:sz w:val="24"/>
+          <w:szCs w:val="24"/>
+        </w:rPr>
+      </w:pPr>
+      <w:r>
+        <w:rPr>
+          <w:rFonts w:ascii="Times New Roman" w:hAnsi="Times New Roman" w:cs="Times New Roman"/>
+          <w:sz w:val="24"/>
+          <w:szCs w:val="24"/>
+        </w:rPr>
+        <w:t>They will then move all the axes as far forward as possible, divide that distance by two and move to that position</w:t>
+      </w:r>
+    </w:p>
+    <w:p>
+      <w:pPr>
+        <w:pStyle w:val="ListParagraph"/>
+        <w:numPr>
+          <w:ilvl w:val="2"/>
+          <w:numId w:val="7"/>
+        </w:numPr>
+        <w:rPr>
+          <w:rFonts w:ascii="Times New Roman" w:hAnsi="Times New Roman" w:cs="Times New Roman"/>
+          <w:sz w:val="24"/>
+          <w:szCs w:val="24"/>
+        </w:rPr>
+      </w:pPr>
+      <w:r>
+        <w:rPr>
+          <w:rFonts w:ascii="Times New Roman" w:hAnsi="Times New Roman" w:cs="Times New Roman"/>
+          <w:sz w:val="24"/>
+          <w:szCs w:val="24"/>
+        </w:rPr>
+        <w:t>The middle position will be redefined as zero.</w:t>
+      </w:r>
+    </w:p>
+    <w:p>
+      <w:pPr>
+        <w:pStyle w:val="ListParagraph"/>
+        <w:numPr>
+          <w:ilvl w:val="2"/>
+          <w:numId w:val="7"/>
+        </w:numPr>
+        <w:rPr>
+          <w:rFonts w:ascii="Times New Roman" w:hAnsi="Times New Roman" w:cs="Times New Roman"/>
+          <w:sz w:val="24"/>
+          <w:szCs w:val="24"/>
+        </w:rPr>
+      </w:pPr>
+      <w:r>
+        <w:rPr>
+          <w:rFonts w:ascii="Times New Roman" w:hAnsi="Times New Roman" w:cs="Times New Roman"/>
+          <w:sz w:val="24"/>
+          <w:szCs w:val="24"/>
+        </w:rPr>
+        <w:t>Use this in the process of the Initial Setup Procedure defined on the previous page.</w:t>
+      </w:r>
+    </w:p>
+    <w:p>
+      <w:pPr>
+        <w:pStyle w:val="ListParagraph"/>
+        <w:numPr>
+          <w:ilvl w:val="1"/>
+          <w:numId w:val="7"/>
+        </w:numPr>
+        <w:rPr>
+          <w:rFonts w:ascii="Times New Roman" w:hAnsi="Times New Roman" w:cs="Times New Roman"/>
+          <w:sz w:val="24"/>
+          <w:szCs w:val="24"/>
+        </w:rPr>
+      </w:pPr>
+      <w:r>
+        <w:rPr>
+          <w:rFonts w:ascii="Times New Roman" w:hAnsi="Times New Roman" w:cs="Times New Roman"/>
+          <w:b/>
+          <w:sz w:val="24"/>
+          <w:szCs w:val="24"/>
+        </w:rPr>
+        <w:t>DailyEn</w:t>
+      </w:r>
+      <w:r>
+        <w:rPr>
+          <w:rFonts w:ascii="Times New Roman" w:hAnsi="Times New Roman" w:cs="Times New Roman"/>
+          <w:sz w:val="24"/>
+          <w:szCs w:val="24"/>
+        </w:rPr>
+        <w:t>d</w:t>
+      </w:r>
+    </w:p>
+    <w:p>
+      <w:pPr>
+        <w:pStyle w:val="ListParagraph"/>
+        <w:numPr>
+          <w:ilvl w:val="2"/>
+          <w:numId w:val="7"/>
+        </w:numPr>
+        <w:rPr>
+          <w:rFonts w:ascii="Times New Roman" w:hAnsi="Times New Roman" w:cs="Times New Roman"/>
+          <w:sz w:val="24"/>
+          <w:szCs w:val="24"/>
+        </w:rPr>
+      </w:pPr>
+      <w:r>
+        <w:rPr>
+          <w:rFonts w:ascii="Times New Roman" w:hAnsi="Times New Roman" w:cs="Times New Roman"/>
+          <w:color w:val="FF0000"/>
+          <w:sz w:val="24"/>
+          <w:szCs w:val="24"/>
+        </w:rPr>
+        <w:t>IMPORTANT</w:t>
+      </w:r>
+      <w:r>
+        <w:rPr>
+          <w:rFonts w:ascii="Times New Roman" w:hAnsi="Times New Roman" w:cs="Times New Roman"/>
+          <w:sz w:val="24"/>
+          <w:szCs w:val="24"/>
+        </w:rPr>
+        <w:t>:Run this and let it finish before turning the ESP301 off</w:t>
+      </w:r>
+    </w:p>
+    <w:p>
+      <w:pPr>
+        <w:pStyle w:val="ListParagraph"/>
+        <w:numPr>
+          <w:ilvl w:val="1"/>
+          <w:numId w:val="7"/>
+        </w:numPr>
+        <w:rPr>
+          <w:rFonts w:ascii="Times New Roman" w:hAnsi="Times New Roman" w:cs="Times New Roman"/>
+          <w:b/>
+          <w:sz w:val="24"/>
+          <w:szCs w:val="24"/>
+        </w:rPr>
+      </w:pPr>
+      <w:r>
+        <w:rPr>
+          <w:rFonts w:ascii="Times New Roman" w:hAnsi="Times New Roman" w:cs="Times New Roman"/>
+          <w:b/>
+          <w:sz w:val="24"/>
+          <w:szCs w:val="24"/>
+        </w:rPr>
+        <w:t>DailyStart</w:t>
+      </w:r>
+    </w:p>
+    <w:p>
+      <w:pPr>
+        <w:pStyle w:val="ListParagraph"/>
+        <w:numPr>
+          <w:ilvl w:val="2"/>
+          <w:numId w:val="7"/>
+        </w:numPr>
+        <w:rPr>
+          <w:rFonts w:ascii="Times New Roman" w:hAnsi="Times New Roman" w:cs="Times New Roman"/>
+          <w:sz w:val="24"/>
+          <w:szCs w:val="24"/>
+        </w:rPr>
+      </w:pPr>
+      <w:r>
+        <w:rPr>
+          <w:rFonts w:ascii="Times New Roman" w:hAnsi="Times New Roman" w:cs="Times New Roman"/>
+          <w:sz w:val="24"/>
+          <w:szCs w:val="24"/>
+        </w:rPr>
+        <w:t>This program is meant to prevent you from having to redo the initial setup procedure</w:t>
+      </w:r>
+    </w:p>
+    <w:p>
+      <w:pPr>
+        <w:pStyle w:val="ListParagraph"/>
+        <w:numPr>
+          <w:ilvl w:val="2"/>
+          <w:numId w:val="7"/>
+        </w:numPr>
+        <w:rPr>
+          <w:rFonts w:ascii="Times New Roman" w:hAnsi="Times New Roman" w:cs="Times New Roman"/>
+          <w:sz w:val="24"/>
+          <w:szCs w:val="24"/>
+        </w:rPr>
+      </w:pPr>
+      <w:r>
+        <w:rPr>
+          <w:rFonts w:ascii="Times New Roman" w:hAnsi="Times New Roman" w:cs="Times New Roman"/>
+          <w:color w:val="FF0000"/>
+          <w:sz w:val="24"/>
+          <w:szCs w:val="24"/>
+        </w:rPr>
+        <w:t>IMPORTANT</w:t>
+      </w:r>
+      <w:r>
+        <w:rPr>
+          <w:rFonts w:ascii="Times New Roman" w:hAnsi="Times New Roman" w:cs="Times New Roman"/>
+          <w:sz w:val="24"/>
+          <w:szCs w:val="24"/>
+        </w:rPr>
+        <w:t>: Run this whenever you turn the ESP301 on</w:t>
+      </w:r>
+    </w:p>
+    <w:p>
+      <w:pPr>
+        <w:pStyle w:val="ListParagraph"/>
+        <w:numPr>
+          <w:ilvl w:val="1"/>
+          <w:numId w:val="7"/>
+        </w:numPr>
+        <w:rPr>
+          <w:rFonts w:ascii="Times New Roman" w:hAnsi="Times New Roman" w:cs="Times New Roman"/>
+          <w:b/>
+          <w:sz w:val="24"/>
+          <w:szCs w:val="24"/>
+        </w:rPr>
+      </w:pPr>
+      <w:r>
+        <w:rPr>
+          <w:rFonts w:ascii="Times New Roman" w:hAnsi="Times New Roman" w:cs="Times New Roman"/>
+          <w:b/>
+          <w:sz w:val="24"/>
+          <w:szCs w:val="24"/>
+        </w:rPr>
+        <w:t>CalibrateFromSavedImage</w:t>
+      </w:r>
+    </w:p>
+    <w:p>
+      <w:pPr>
+        <w:pStyle w:val="ListParagraph"/>
+        <w:numPr>
+          <w:ilvl w:val="2"/>
+          <w:numId w:val="7"/>
+        </w:numPr>
+        <w:rPr>
+          <w:rFonts w:ascii="Times New Roman" w:hAnsi="Times New Roman" w:cs="Times New Roman"/>
+          <w:sz w:val="24"/>
+          <w:szCs w:val="24"/>
+        </w:rPr>
+      </w:pPr>
+      <w:r>
+        <w:rPr>
+          <w:rFonts w:ascii="Times New Roman" w:hAnsi="Times New Roman" w:cs="Times New Roman"/>
+          <w:sz w:val="24"/>
+          <w:szCs w:val="24"/>
+        </w:rPr>
+        <w:t>This program is a hopeful guide and precursor to a better calibration program</w:t>
+      </w:r>
+    </w:p>
+    <w:p>
+      <w:pPr>
+        <w:pStyle w:val="ListParagraph"/>
+        <w:numPr>
+          <w:ilvl w:val="2"/>
+          <w:numId w:val="7"/>
+        </w:numPr>
+        <w:rPr>
+          <w:rFonts w:ascii="Times New Roman" w:hAnsi="Times New Roman" w:cs="Times New Roman"/>
+          <w:sz w:val="24"/>
+          <w:szCs w:val="24"/>
+        </w:rPr>
+      </w:pPr>
+      <w:r>
+        <w:rPr>
+          <w:rFonts w:ascii="Times New Roman" w:hAnsi="Times New Roman" w:cs="Times New Roman"/>
+          <w:sz w:val="24"/>
+          <w:szCs w:val="24"/>
+        </w:rPr>
+        <w:t>This program will take a photo that is already saved on the computer and allow you to draw a line. You tell it how long that line actually is and it will output a .csv file containing the magnification and the pixel to real distance conversion factor</w:t>
+      </w:r>
+    </w:p>
+    <w:p>
+      <w:pPr>
+        <w:pStyle w:val="ListParagraph"/>
+        <w:numPr>
+          <w:ilvl w:val="2"/>
+          <w:numId w:val="7"/>
+        </w:numPr>
+        <w:rPr>
+          <w:rFonts w:ascii="Times New Roman" w:hAnsi="Times New Roman" w:cs="Times New Roman"/>
+          <w:sz w:val="24"/>
+          <w:szCs w:val="24"/>
+        </w:rPr>
+      </w:pPr>
+      <w:r>
+        <w:rPr>
+          <w:rFonts w:ascii="Times New Roman" w:hAnsi="Times New Roman" w:cs="Times New Roman"/>
+          <w:sz w:val="24"/>
+          <w:szCs w:val="24"/>
+        </w:rPr>
+        <w:t>The pixel conversion factor will be necessary for future tracking programs</w:t>
+      </w:r>
+    </w:p>
+    <w:p>
+      <w:pPr>
+        <w:pStyle w:val="ListParagraph"/>
+        <w:numPr>
+          <w:ilvl w:val="1"/>
+          <w:numId w:val="7"/>
+        </w:numPr>
+        <w:rPr>
+          <w:rFonts w:ascii="Times New Roman" w:hAnsi="Times New Roman" w:cs="Times New Roman"/>
+          <w:b/>
+          <w:sz w:val="24"/>
+          <w:szCs w:val="24"/>
+        </w:rPr>
+      </w:pPr>
+      <w:r>
+        <w:rPr>
+          <w:rFonts w:ascii="Times New Roman" w:hAnsi="Times New Roman" w:cs="Times New Roman"/>
+          <w:b/>
+          <w:sz w:val="24"/>
+          <w:szCs w:val="24"/>
+        </w:rPr>
+        <w:lastRenderedPageBreak/>
+        <w:t>PositionGraphData</w:t>
+      </w:r>
+    </w:p>
+    <w:p>
+      <w:pPr>
+        <w:pStyle w:val="ListParagraph"/>
+        <w:numPr>
+          <w:ilvl w:val="2"/>
+          <w:numId w:val="7"/>
+        </w:numPr>
+        <w:rPr>
+          <w:rFonts w:ascii="Times New Roman" w:hAnsi="Times New Roman" w:cs="Times New Roman"/>
+          <w:sz w:val="24"/>
+          <w:szCs w:val="24"/>
+        </w:rPr>
+      </w:pPr>
+      <w:r>
+        <w:rPr>
+          <w:rFonts w:ascii="Times New Roman" w:hAnsi="Times New Roman" w:cs="Times New Roman"/>
+          <w:sz w:val="24"/>
+          <w:szCs w:val="24"/>
+        </w:rPr>
+        <w:t>This program will show you the position of each axis with 1ms resolution</w:t>
+      </w:r>
+    </w:p>
+    <w:p>
+      <w:pPr>
+        <w:pStyle w:val="ListParagraph"/>
+        <w:numPr>
+          <w:ilvl w:val="2"/>
+          <w:numId w:val="7"/>
+        </w:numPr>
+        <w:rPr>
+          <w:rFonts w:ascii="Times New Roman" w:hAnsi="Times New Roman" w:cs="Times New Roman"/>
+          <w:sz w:val="24"/>
+          <w:szCs w:val="24"/>
+        </w:rPr>
+      </w:pPr>
+      <w:r>
+        <w:rPr>
+          <w:rFonts w:ascii="Times New Roman" w:hAnsi="Times New Roman" w:cs="Times New Roman"/>
+          <w:sz w:val="24"/>
+          <w:szCs w:val="24"/>
+        </w:rPr>
+        <w:t>It will also save each position along with a ms timestamp from when the program was started.</w:t>
+      </w:r>
+    </w:p>
+    <w:p>
+      <w:pPr>
+        <w:pStyle w:val="ListParagraph"/>
+        <w:numPr>
+          <w:ilvl w:val="2"/>
+          <w:numId w:val="7"/>
+        </w:numPr>
+        <w:rPr>
+          <w:rFonts w:ascii="Times New Roman" w:hAnsi="Times New Roman" w:cs="Times New Roman"/>
+          <w:sz w:val="24"/>
+          <w:szCs w:val="24"/>
+        </w:rPr>
+      </w:pPr>
+      <w:r>
+        <w:rPr>
+          <w:rFonts w:ascii="Times New Roman" w:hAnsi="Times New Roman" w:cs="Times New Roman"/>
+          <w:sz w:val="24"/>
+          <w:szCs w:val="24"/>
+        </w:rPr>
+        <w:t>When you are done the program allows you to save where you moved the stage as a .csv file</w:t>
+      </w:r>
+    </w:p>
+    <w:p>
+      <w:pPr>
+        <w:pStyle w:val="ListParagraph"/>
+        <w:numPr>
+          <w:ilvl w:val="1"/>
+          <w:numId w:val="7"/>
+        </w:numPr>
+        <w:rPr>
+          <w:rFonts w:ascii="Times New Roman" w:hAnsi="Times New Roman" w:cs="Times New Roman"/>
+          <w:sz w:val="24"/>
+          <w:szCs w:val="24"/>
+        </w:rPr>
+      </w:pPr>
+      <w:r>
+        <w:rPr>
+          <w:rFonts w:ascii="Times New Roman" w:hAnsi="Times New Roman" w:cs="Times New Roman"/>
+          <w:b/>
+          <w:sz w:val="24"/>
+          <w:szCs w:val="24"/>
+        </w:rPr>
+        <w:t>Turn on Joystick</w:t>
+      </w:r>
+    </w:p>
+    <w:p>
+      <w:pPr>
+        <w:pStyle w:val="ListParagraph"/>
+        <w:numPr>
+          <w:ilvl w:val="2"/>
+          <w:numId w:val="7"/>
+        </w:numPr>
+        <w:rPr>
+          <w:rFonts w:ascii="Times New Roman" w:hAnsi="Times New Roman" w:cs="Times New Roman"/>
+          <w:sz w:val="24"/>
+          <w:szCs w:val="24"/>
+        </w:rPr>
+      </w:pPr>
+      <w:r>
+        <w:rPr>
+          <w:rFonts w:ascii="Times New Roman" w:hAnsi="Times New Roman" w:cs="Times New Roman"/>
+          <w:sz w:val="24"/>
+          <w:szCs w:val="24"/>
+        </w:rPr>
+        <w:t>Run this program and the joystick will be turned on</w:t>
+      </w:r>
+    </w:p>
+    <w:p>
+      <w:pPr>
+        <w:pStyle w:val="ListParagraph"/>
+        <w:numPr>
+          <w:ilvl w:val="1"/>
+          <w:numId w:val="7"/>
+        </w:numPr>
+        <w:rPr>
+          <w:rFonts w:ascii="Times New Roman" w:hAnsi="Times New Roman" w:cs="Times New Roman"/>
+          <w:sz w:val="24"/>
+          <w:szCs w:val="24"/>
+        </w:rPr>
+      </w:pPr>
+      <w:r>
+        <w:rPr>
+          <w:rFonts w:ascii="Times New Roman" w:hAnsi="Times New Roman" w:cs="Times New Roman"/>
+          <w:b/>
+          <w:sz w:val="24"/>
+          <w:szCs w:val="24"/>
+        </w:rPr>
+        <w:t>Turn off Joystick</w:t>
+      </w:r>
+    </w:p>
+    <w:p>
+      <w:pPr>
+        <w:pStyle w:val="ListParagraph"/>
+        <w:numPr>
+          <w:ilvl w:val="2"/>
+          <w:numId w:val="7"/>
+        </w:numPr>
+        <w:rPr>
+          <w:rFonts w:ascii="Times New Roman" w:hAnsi="Times New Roman" w:cs="Times New Roman"/>
+          <w:sz w:val="24"/>
+          <w:szCs w:val="24"/>
+        </w:rPr>
+      </w:pPr>
+      <w:r>
+        <w:rPr>
+          <w:rFonts w:ascii="Times New Roman" w:hAnsi="Times New Roman" w:cs="Times New Roman"/>
+          <w:sz w:val="24"/>
+          <w:szCs w:val="24"/>
+        </w:rPr>
+        <w:t>Run this program and the joystick will be turned off</w:t>
+      </w:r>
+    </w:p>
+    <w:p>
+      <w:pPr>
+        <w:rPr>
+          <w:rFonts w:ascii="Times New Roman" w:hAnsi="Times New Roman" w:cs="Times New Roman"/>
+          <w:b/>
+          <w:sz w:val="24"/>
+          <w:szCs w:val="24"/>
+        </w:rPr>
+      </w:pPr>
+      <w:r>
+        <w:rPr>
+          <w:rFonts w:ascii="Times New Roman" w:hAnsi="Times New Roman" w:cs="Times New Roman"/>
+          <w:b/>
+          <w:sz w:val="24"/>
+          <w:szCs w:val="24"/>
+        </w:rPr>
+        <w:t>If You A</w:t>
+      </w:r>
+      <w:r>
+        <w:rPr>
+          <w:rFonts w:ascii="Times New Roman" w:hAnsi="Times New Roman" w:cs="Times New Roman"/>
+          <w:b/>
+          <w:sz w:val="24"/>
+          <w:szCs w:val="24"/>
+        </w:rPr>
+        <w:t>re Programming</w:t>
+      </w:r>
+      <w:r>
+        <w:rPr>
+          <w:rFonts w:ascii="Times New Roman" w:hAnsi="Times New Roman" w:cs="Times New Roman"/>
+          <w:b/>
+          <w:sz w:val="24"/>
+          <w:szCs w:val="24"/>
+        </w:rPr>
+        <w:t xml:space="preserve"> </w:t>
+      </w:r>
+    </w:p>
+    <w:p>
+      <w:pPr>
+        <w:pStyle w:val="ListParagraph"/>
+        <w:numPr>
+          <w:ilvl w:val="0"/>
+          <w:numId w:val="11"/>
+        </w:numPr>
+        <w:rPr>
+          <w:rFonts w:ascii="Times New Roman" w:hAnsi="Times New Roman" w:cs="Times New Roman"/>
+          <w:sz w:val="24"/>
+          <w:szCs w:val="24"/>
+        </w:rPr>
+      </w:pPr>
+      <w:r>
+        <w:rPr>
+          <w:rFonts w:ascii="Times New Roman" w:hAnsi="Times New Roman" w:cs="Times New Roman"/>
+          <w:sz w:val="24"/>
+          <w:szCs w:val="24"/>
+        </w:rPr>
+        <w:t>Make a github account and have Rachel add you as a collaborator</w:t>
+      </w:r>
+    </w:p>
+    <w:p>
+      <w:pPr>
+        <w:pStyle w:val="ListParagraph"/>
+        <w:numPr>
+          <w:ilvl w:val="0"/>
+          <w:numId w:val="11"/>
+        </w:numPr>
+        <w:rPr>
+          <w:rFonts w:ascii="Times New Roman" w:hAnsi="Times New Roman" w:cs="Times New Roman"/>
+          <w:b/>
+          <w:sz w:val="24"/>
+          <w:szCs w:val="24"/>
+        </w:rPr>
+      </w:pPr>
+      <w:r>
+        <w:rPr>
+          <w:rFonts w:ascii="Times New Roman" w:hAnsi="Times New Roman" w:cs="Times New Roman"/>
+          <w:sz w:val="24"/>
+          <w:szCs w:val="24"/>
+        </w:rPr>
+        <w:t>Create a branch for each new block you are going to build so that there is a specific pull request when that is added to the master branch.</w:t>
+      </w:r>
+    </w:p>
+    <w:p>
+      <w:pPr>
+        <w:pStyle w:val="ListParagraph"/>
+        <w:numPr>
+          <w:ilvl w:val="0"/>
+          <w:numId w:val="11"/>
+        </w:numPr>
+        <w:rPr>
+          <w:rFonts w:ascii="Times New Roman" w:hAnsi="Times New Roman" w:cs="Times New Roman"/>
+          <w:b/>
+          <w:sz w:val="24"/>
+          <w:szCs w:val="24"/>
+        </w:rPr>
+      </w:pPr>
+      <w:r>
+        <w:rPr>
+          <w:rFonts w:ascii="Times New Roman" w:hAnsi="Times New Roman" w:cs="Times New Roman"/>
+          <w:sz w:val="24"/>
+          <w:szCs w:val="24"/>
+        </w:rPr>
+        <w:t>If you are making significant edits to a program in the master branch, make another branch to do this and then create a pull request when the new version is complete. This way there will always be functional programs in the master branch.</w:t>
       </w:r>
       <w:bookmarkStart w:id="0" w:name="_GoBack"/>
       <w:bookmarkEnd w:id="0"/>
     </w:p>
     <w:p>
       <w:pPr>
-        <w:pStyle w:val="ListParagraph"/>
-        <w:numPr>
-          <w:ilvl w:val="2"/>
-          <w:numId w:val="2"/>
-        </w:numPr>
-        <w:rPr>
-          <w:rFonts w:ascii="Times New Roman" w:hAnsi="Times New Roman" w:cs="Times New Roman"/>
-          <w:sz w:val="24"/>
-          <w:szCs w:val="24"/>
-        </w:rPr>
-      </w:pPr>
-      <w:r>
-        <w:rPr>
-          <w:rFonts w:ascii="Times New Roman" w:hAnsi="Times New Roman" w:cs="Times New Roman"/>
-          <w:sz w:val="24"/>
-          <w:szCs w:val="24"/>
-        </w:rPr>
-        <w:t>A list and description of commands are in the ESP301 user manual</w:t>
-      </w:r>
-    </w:p>
-    <w:p>
-      <w:pPr>
-        <w:pStyle w:val="ListParagraph"/>
-        <w:numPr>
-          <w:ilvl w:val="0"/>
-          <w:numId w:val="2"/>
-        </w:numPr>
-        <w:rPr>
-          <w:rFonts w:ascii="Times New Roman" w:hAnsi="Times New Roman" w:cs="Times New Roman"/>
-          <w:sz w:val="24"/>
-          <w:szCs w:val="24"/>
-        </w:rPr>
-      </w:pPr>
-      <w:r>
-        <w:rPr>
-          <w:rFonts w:ascii="Times New Roman" w:hAnsi="Times New Roman" w:cs="Times New Roman"/>
-          <w:sz w:val="24"/>
-          <w:szCs w:val="24"/>
-        </w:rPr>
-        <w:t>Any other questions can most of the time be answered by the user manual.</w:t>
-      </w:r>
-    </w:p>
-    <w:p>
-      <w:pPr>
-        <w:rPr>
-          <w:rFonts w:ascii="Times New Roman" w:hAnsi="Times New Roman" w:cs="Times New Roman"/>
-          <w:sz w:val="24"/>
-          <w:szCs w:val="24"/>
-        </w:rPr>
-      </w:pPr>
-      <w:r>
-        <w:rPr>
-          <w:rFonts w:ascii="Times New Roman" w:hAnsi="Times New Roman" w:cs="Times New Roman"/>
-          <w:sz w:val="24"/>
-          <w:szCs w:val="24"/>
-        </w:rPr>
-        <w:t>Next: Startup and Setup</w:t>
-      </w:r>
-    </w:p>
-    <w:p>
-      <w:pPr>
-        <w:pStyle w:val="ListParagraph"/>
-        <w:numPr>
-          <w:ilvl w:val="0"/>
-          <w:numId w:val="5"/>
-        </w:numPr>
-        <w:rPr>
-          <w:rFonts w:ascii="Times New Roman" w:hAnsi="Times New Roman" w:cs="Times New Roman"/>
-          <w:sz w:val="24"/>
-          <w:szCs w:val="24"/>
-        </w:rPr>
-      </w:pPr>
-      <w:r>
-        <w:rPr>
-          <w:rFonts w:ascii="Times New Roman" w:hAnsi="Times New Roman" w:cs="Times New Roman"/>
-          <w:sz w:val="24"/>
-          <w:szCs w:val="24"/>
-        </w:rPr>
-        <w:lastRenderedPageBreak/>
-        <w:t>If the ESP301 hasn’t been used lately or the camera and the lens have been bumped around you have to do this. It’s a bit tedious but once you do it you don’t need to do much else.</w:t>
-      </w:r>
+        <w:rPr>
+          <w:rFonts w:ascii="Times New Roman" w:hAnsi="Times New Roman" w:cs="Times New Roman"/>
+          <w:sz w:val="24"/>
+          <w:szCs w:val="24"/>
+        </w:rPr>
+      </w:pPr>
     </w:p>
     <w:sectPr>
       <w:pgSz w:w="12240" w:h="15840"/>
@@ -600,6 +2894,119 @@
 <file path=word/numbering.xml><?xml version="1.0" encoding="utf-8"?>
 <w:numbering xmlns:wpc="http://schemas.microsoft.com/office/word/2010/wordprocessingCanvas" xmlns:mc="http://schemas.openxmlformats.org/markup-compatibility/2006" xmlns:o="urn:schemas-microsoft-com:office:office" xmlns:r="http://schemas.openxmlformats.org/officeDocument/2006/relationships" xmlns:m="http://schemas.openxmlformats.org/officeDocument/2006/math" xmlns:v="urn:schemas-microsoft-com:vml" xmlns:wp14="http://schemas.microsoft.com/office/word/2010/wordprocessingDrawing" xmlns:wp="http://schemas.openxmlformats.org/drawingml/2006/wordprocessingDrawing" xmlns:w10="urn:schemas-microsoft-com:office:word" xmlns:w="http://schemas.openxmlformats.org/wordprocessingml/2006/main" xmlns:w14="http://schemas.microsoft.com/office/word/2010/wordml" xmlns:w15="http://schemas.microsoft.com/office/word/2012/wordml" xmlns:wpg="http://schemas.microsoft.com/office/word/2010/wordprocessingGroup" xmlns:wpi="http://schemas.microsoft.com/office/word/2010/wordprocessingInk" xmlns:wne="http://schemas.microsoft.com/office/word/2006/wordml" xmlns:wps="http://schemas.microsoft.com/office/word/2010/wordprocessingShape" mc:Ignorable="w14 w15 wp14">
   <w:abstractNum w:abstractNumId="0" w15:restartNumberingAfterBreak="0">
+    <w:nsid w:val="00C70D0D"/>
+    <w:multiLevelType w:val="hybridMultilevel"/>
+    <w:tmpl w:val="D3829C38"/>
+    <w:lvl w:ilvl="0" w:tplc="04090001">
+      <w:start w:val="1"/>
+      <w:numFmt w:val="bullet"/>
+      <w:lvlText w:val=""/>
+      <w:lvlJc w:val="left"/>
+      <w:pPr>
+        <w:ind w:left="720" w:hanging="360"/>
+      </w:pPr>
+      <w:rPr>
+        <w:rFonts w:ascii="Symbol" w:hAnsi="Symbol" w:hint="default"/>
+      </w:rPr>
+    </w:lvl>
+    <w:lvl w:ilvl="1" w:tplc="04090003" w:tentative="1">
+      <w:start w:val="1"/>
+      <w:numFmt w:val="bullet"/>
+      <w:lvlText w:val="o"/>
+      <w:lvlJc w:val="left"/>
+      <w:pPr>
+        <w:ind w:left="1440" w:hanging="360"/>
+      </w:pPr>
+      <w:rPr>
+        <w:rFonts w:ascii="Courier New" w:hAnsi="Courier New" w:cs="Courier New" w:hint="default"/>
+      </w:rPr>
+    </w:lvl>
+    <w:lvl w:ilvl="2" w:tplc="04090005" w:tentative="1">
+      <w:start w:val="1"/>
+      <w:numFmt w:val="bullet"/>
+      <w:lvlText w:val=""/>
+      <w:lvlJc w:val="left"/>
+      <w:pPr>
+        <w:ind w:left="2160" w:hanging="360"/>
+      </w:pPr>
+      <w:rPr>
+        <w:rFonts w:ascii="Wingdings" w:hAnsi="Wingdings" w:hint="default"/>
+      </w:rPr>
+    </w:lvl>
+    <w:lvl w:ilvl="3" w:tplc="04090001" w:tentative="1">
+      <w:start w:val="1"/>
+      <w:numFmt w:val="bullet"/>
+      <w:lvlText w:val=""/>
+      <w:lvlJc w:val="left"/>
+      <w:pPr>
+        <w:ind w:left="2880" w:hanging="360"/>
+      </w:pPr>
+      <w:rPr>
+        <w:rFonts w:ascii="Symbol" w:hAnsi="Symbol" w:hint="default"/>
+      </w:rPr>
+    </w:lvl>
+    <w:lvl w:ilvl="4" w:tplc="04090003" w:tentative="1">
+      <w:start w:val="1"/>
+      <w:numFmt w:val="bullet"/>
+      <w:lvlText w:val="o"/>
+      <w:lvlJc w:val="left"/>
+      <w:pPr>
+        <w:ind w:left="3600" w:hanging="360"/>
+      </w:pPr>
+      <w:rPr>
+        <w:rFonts w:ascii="Courier New" w:hAnsi="Courier New" w:cs="Courier New" w:hint="default"/>
+      </w:rPr>
+    </w:lvl>
+    <w:lvl w:ilvl="5" w:tplc="04090005" w:tentative="1">
+      <w:start w:val="1"/>
+      <w:numFmt w:val="bullet"/>
+      <w:lvlText w:val=""/>
+      <w:lvlJc w:val="left"/>
+      <w:pPr>
+        <w:ind w:left="4320" w:hanging="360"/>
+      </w:pPr>
+      <w:rPr>
+        <w:rFonts w:ascii="Wingdings" w:hAnsi="Wingdings" w:hint="default"/>
+      </w:rPr>
+    </w:lvl>
+    <w:lvl w:ilvl="6" w:tplc="04090001" w:tentative="1">
+      <w:start w:val="1"/>
+      <w:numFmt w:val="bullet"/>
+      <w:lvlText w:val=""/>
+      <w:lvlJc w:val="left"/>
+      <w:pPr>
+        <w:ind w:left="5040" w:hanging="360"/>
+      </w:pPr>
+      <w:rPr>
+        <w:rFonts w:ascii="Symbol" w:hAnsi="Symbol" w:hint="default"/>
+      </w:rPr>
+    </w:lvl>
+    <w:lvl w:ilvl="7" w:tplc="04090003" w:tentative="1">
+      <w:start w:val="1"/>
+      <w:numFmt w:val="bullet"/>
+      <w:lvlText w:val="o"/>
+      <w:lvlJc w:val="left"/>
+      <w:pPr>
+        <w:ind w:left="5760" w:hanging="360"/>
+      </w:pPr>
+      <w:rPr>
+        <w:rFonts w:ascii="Courier New" w:hAnsi="Courier New" w:cs="Courier New" w:hint="default"/>
+      </w:rPr>
+    </w:lvl>
+    <w:lvl w:ilvl="8" w:tplc="04090005" w:tentative="1">
+      <w:start w:val="1"/>
+      <w:numFmt w:val="bullet"/>
+      <w:lvlText w:val=""/>
+      <w:lvlJc w:val="left"/>
+      <w:pPr>
+        <w:ind w:left="6480" w:hanging="360"/>
+      </w:pPr>
+      <w:rPr>
+        <w:rFonts w:ascii="Wingdings" w:hAnsi="Wingdings" w:hint="default"/>
+      </w:rPr>
+    </w:lvl>
+  </w:abstractNum>
+  <w:abstractNum w:abstractNumId="1" w15:restartNumberingAfterBreak="0">
     <w:nsid w:val="05BA7317"/>
     <w:multiLevelType w:val="hybridMultilevel"/>
     <w:tmpl w:val="FCC84BEA"/>
@@ -712,7 +3119,120 @@
       </w:rPr>
     </w:lvl>
   </w:abstractNum>
-  <w:abstractNum w:abstractNumId="1" w15:restartNumberingAfterBreak="0">
+  <w:abstractNum w:abstractNumId="2" w15:restartNumberingAfterBreak="0">
+    <w:nsid w:val="0ACD13F1"/>
+    <w:multiLevelType w:val="hybridMultilevel"/>
+    <w:tmpl w:val="4DFE6BD6"/>
+    <w:lvl w:ilvl="0" w:tplc="04090001">
+      <w:start w:val="1"/>
+      <w:numFmt w:val="bullet"/>
+      <w:lvlText w:val=""/>
+      <w:lvlJc w:val="left"/>
+      <w:pPr>
+        <w:ind w:left="720" w:hanging="360"/>
+      </w:pPr>
+      <w:rPr>
+        <w:rFonts w:ascii="Symbol" w:hAnsi="Symbol" w:hint="default"/>
+      </w:rPr>
+    </w:lvl>
+    <w:lvl w:ilvl="1" w:tplc="04090003">
+      <w:start w:val="1"/>
+      <w:numFmt w:val="bullet"/>
+      <w:lvlText w:val="o"/>
+      <w:lvlJc w:val="left"/>
+      <w:pPr>
+        <w:ind w:left="1440" w:hanging="360"/>
+      </w:pPr>
+      <w:rPr>
+        <w:rFonts w:ascii="Courier New" w:hAnsi="Courier New" w:cs="Courier New" w:hint="default"/>
+      </w:rPr>
+    </w:lvl>
+    <w:lvl w:ilvl="2" w:tplc="04090005">
+      <w:start w:val="1"/>
+      <w:numFmt w:val="bullet"/>
+      <w:lvlText w:val=""/>
+      <w:lvlJc w:val="left"/>
+      <w:pPr>
+        <w:ind w:left="2160" w:hanging="360"/>
+      </w:pPr>
+      <w:rPr>
+        <w:rFonts w:ascii="Wingdings" w:hAnsi="Wingdings" w:hint="default"/>
+      </w:rPr>
+    </w:lvl>
+    <w:lvl w:ilvl="3" w:tplc="04090001" w:tentative="1">
+      <w:start w:val="1"/>
+      <w:numFmt w:val="bullet"/>
+      <w:lvlText w:val=""/>
+      <w:lvlJc w:val="left"/>
+      <w:pPr>
+        <w:ind w:left="2880" w:hanging="360"/>
+      </w:pPr>
+      <w:rPr>
+        <w:rFonts w:ascii="Symbol" w:hAnsi="Symbol" w:hint="default"/>
+      </w:rPr>
+    </w:lvl>
+    <w:lvl w:ilvl="4" w:tplc="04090003" w:tentative="1">
+      <w:start w:val="1"/>
+      <w:numFmt w:val="bullet"/>
+      <w:lvlText w:val="o"/>
+      <w:lvlJc w:val="left"/>
+      <w:pPr>
+        <w:ind w:left="3600" w:hanging="360"/>
+      </w:pPr>
+      <w:rPr>
+        <w:rFonts w:ascii="Courier New" w:hAnsi="Courier New" w:cs="Courier New" w:hint="default"/>
+      </w:rPr>
+    </w:lvl>
+    <w:lvl w:ilvl="5" w:tplc="04090005" w:tentative="1">
+      <w:start w:val="1"/>
+      <w:numFmt w:val="bullet"/>
+      <w:lvlText w:val=""/>
+      <w:lvlJc w:val="left"/>
+      <w:pPr>
+        <w:ind w:left="4320" w:hanging="360"/>
+      </w:pPr>
+      <w:rPr>
+        <w:rFonts w:ascii="Wingdings" w:hAnsi="Wingdings" w:hint="default"/>
+      </w:rPr>
+    </w:lvl>
+    <w:lvl w:ilvl="6" w:tplc="04090001" w:tentative="1">
+      <w:start w:val="1"/>
+      <w:numFmt w:val="bullet"/>
+      <w:lvlText w:val=""/>
+      <w:lvlJc w:val="left"/>
+      <w:pPr>
+        <w:ind w:left="5040" w:hanging="360"/>
+      </w:pPr>
+      <w:rPr>
+        <w:rFonts w:ascii="Symbol" w:hAnsi="Symbol" w:hint="default"/>
+      </w:rPr>
+    </w:lvl>
+    <w:lvl w:ilvl="7" w:tplc="04090003" w:tentative="1">
+      <w:start w:val="1"/>
+      <w:numFmt w:val="bullet"/>
+      <w:lvlText w:val="o"/>
+      <w:lvlJc w:val="left"/>
+      <w:pPr>
+        <w:ind w:left="5760" w:hanging="360"/>
+      </w:pPr>
+      <w:rPr>
+        <w:rFonts w:ascii="Courier New" w:hAnsi="Courier New" w:cs="Courier New" w:hint="default"/>
+      </w:rPr>
+    </w:lvl>
+    <w:lvl w:ilvl="8" w:tplc="04090005" w:tentative="1">
+      <w:start w:val="1"/>
+      <w:numFmt w:val="bullet"/>
+      <w:lvlText w:val=""/>
+      <w:lvlJc w:val="left"/>
+      <w:pPr>
+        <w:ind w:left="6480" w:hanging="360"/>
+      </w:pPr>
+      <w:rPr>
+        <w:rFonts w:ascii="Wingdings" w:hAnsi="Wingdings" w:hint="default"/>
+      </w:rPr>
+    </w:lvl>
+  </w:abstractNum>
+  <w:abstractNum w:abstractNumId="3" w15:restartNumberingAfterBreak="0">
     <w:nsid w:val="0B5E4A71"/>
     <w:multiLevelType w:val="hybridMultilevel"/>
     <w:tmpl w:val="4F749D3A"/>
@@ -825,7 +3345,7 @@
       </w:rPr>
     </w:lvl>
   </w:abstractNum>
-  <w:abstractNum w:abstractNumId="2" w15:restartNumberingAfterBreak="0">
+  <w:abstractNum w:abstractNumId="4" w15:restartNumberingAfterBreak="0">
     <w:nsid w:val="1D091194"/>
     <w:multiLevelType w:val="hybridMultilevel"/>
     <w:tmpl w:val="009CBD74"/>
@@ -938,7 +3458,7 @@
       </w:rPr>
     </w:lvl>
   </w:abstractNum>
-  <w:abstractNum w:abstractNumId="3" w15:restartNumberingAfterBreak="0">
+  <w:abstractNum w:abstractNumId="5" w15:restartNumberingAfterBreak="0">
     <w:nsid w:val="2E10694E"/>
     <w:multiLevelType w:val="hybridMultilevel"/>
     <w:tmpl w:val="541E5EA2"/>
@@ -1051,7 +3571,233 @@
       </w:rPr>
     </w:lvl>
   </w:abstractNum>
-  <w:abstractNum w:abstractNumId="4" w15:restartNumberingAfterBreak="0">
+  <w:abstractNum w:abstractNumId="6" w15:restartNumberingAfterBreak="0">
+    <w:nsid w:val="4ACB1BF3"/>
+    <w:multiLevelType w:val="hybridMultilevel"/>
+    <w:tmpl w:val="9A2C0788"/>
+    <w:lvl w:ilvl="0" w:tplc="04090001">
+      <w:start w:val="1"/>
+      <w:numFmt w:val="bullet"/>
+      <w:lvlText w:val=""/>
+      <w:lvlJc w:val="left"/>
+      <w:pPr>
+        <w:ind w:left="720" w:hanging="360"/>
+      </w:pPr>
+      <w:rPr>
+        <w:rFonts w:ascii="Symbol" w:hAnsi="Symbol" w:hint="default"/>
+      </w:rPr>
+    </w:lvl>
+    <w:lvl w:ilvl="1" w:tplc="04090003">
+      <w:start w:val="1"/>
+      <w:numFmt w:val="bullet"/>
+      <w:lvlText w:val="o"/>
+      <w:lvlJc w:val="left"/>
+      <w:pPr>
+        <w:ind w:left="1440" w:hanging="360"/>
+      </w:pPr>
+      <w:rPr>
+        <w:rFonts w:ascii="Courier New" w:hAnsi="Courier New" w:cs="Courier New" w:hint="default"/>
+      </w:rPr>
+    </w:lvl>
+    <w:lvl w:ilvl="2" w:tplc="04090005">
+      <w:start w:val="1"/>
+      <w:numFmt w:val="bullet"/>
+      <w:lvlText w:val=""/>
+      <w:lvlJc w:val="left"/>
+      <w:pPr>
+        <w:ind w:left="2160" w:hanging="360"/>
+      </w:pPr>
+      <w:rPr>
+        <w:rFonts w:ascii="Wingdings" w:hAnsi="Wingdings" w:hint="default"/>
+      </w:rPr>
+    </w:lvl>
+    <w:lvl w:ilvl="3" w:tplc="04090001" w:tentative="1">
+      <w:start w:val="1"/>
+      <w:numFmt w:val="bullet"/>
+      <w:lvlText w:val=""/>
+      <w:lvlJc w:val="left"/>
+      <w:pPr>
+        <w:ind w:left="2880" w:hanging="360"/>
+      </w:pPr>
+      <w:rPr>
+        <w:rFonts w:ascii="Symbol" w:hAnsi="Symbol" w:hint="default"/>
+      </w:rPr>
+    </w:lvl>
+    <w:lvl w:ilvl="4" w:tplc="04090003" w:tentative="1">
+      <w:start w:val="1"/>
+      <w:numFmt w:val="bullet"/>
+      <w:lvlText w:val="o"/>
+      <w:lvlJc w:val="left"/>
+      <w:pPr>
+        <w:ind w:left="3600" w:hanging="360"/>
+      </w:pPr>
+      <w:rPr>
+        <w:rFonts w:ascii="Courier New" w:hAnsi="Courier New" w:cs="Courier New" w:hint="default"/>
+      </w:rPr>
+    </w:lvl>
+    <w:lvl w:ilvl="5" w:tplc="04090005" w:tentative="1">
+      <w:start w:val="1"/>
+      <w:numFmt w:val="bullet"/>
+      <w:lvlText w:val=""/>
+      <w:lvlJc w:val="left"/>
+      <w:pPr>
+        <w:ind w:left="4320" w:hanging="360"/>
+      </w:pPr>
+      <w:rPr>
+        <w:rFonts w:ascii="Wingdings" w:hAnsi="Wingdings" w:hint="default"/>
+      </w:rPr>
+    </w:lvl>
+    <w:lvl w:ilvl="6" w:tplc="04090001" w:tentative="1">
+      <w:start w:val="1"/>
+      <w:numFmt w:val="bullet"/>
+      <w:lvlText w:val=""/>
+      <w:lvlJc w:val="left"/>
+      <w:pPr>
+        <w:ind w:left="5040" w:hanging="360"/>
+      </w:pPr>
+      <w:rPr>
+        <w:rFonts w:ascii="Symbol" w:hAnsi="Symbol" w:hint="default"/>
+      </w:rPr>
+    </w:lvl>
+    <w:lvl w:ilvl="7" w:tplc="04090003" w:tentative="1">
+      <w:start w:val="1"/>
+      <w:numFmt w:val="bullet"/>
+      <w:lvlText w:val="o"/>
+      <w:lvlJc w:val="left"/>
+      <w:pPr>
+        <w:ind w:left="5760" w:hanging="360"/>
+      </w:pPr>
+      <w:rPr>
+        <w:rFonts w:ascii="Courier New" w:hAnsi="Courier New" w:cs="Courier New" w:hint="default"/>
+      </w:rPr>
+    </w:lvl>
+    <w:lvl w:ilvl="8" w:tplc="04090005" w:tentative="1">
+      <w:start w:val="1"/>
+      <w:numFmt w:val="bullet"/>
+      <w:lvlText w:val=""/>
+      <w:lvlJc w:val="left"/>
+      <w:pPr>
+        <w:ind w:left="6480" w:hanging="360"/>
+      </w:pPr>
+      <w:rPr>
+        <w:rFonts w:ascii="Wingdings" w:hAnsi="Wingdings" w:hint="default"/>
+      </w:rPr>
+    </w:lvl>
+  </w:abstractNum>
+  <w:abstractNum w:abstractNumId="7" w15:restartNumberingAfterBreak="0">
+    <w:nsid w:val="4B1109CE"/>
+    <w:multiLevelType w:val="hybridMultilevel"/>
+    <w:tmpl w:val="A56A7B34"/>
+    <w:lvl w:ilvl="0" w:tplc="04090001">
+      <w:start w:val="1"/>
+      <w:numFmt w:val="bullet"/>
+      <w:lvlText w:val=""/>
+      <w:lvlJc w:val="left"/>
+      <w:pPr>
+        <w:ind w:left="720" w:hanging="360"/>
+      </w:pPr>
+      <w:rPr>
+        <w:rFonts w:ascii="Symbol" w:hAnsi="Symbol" w:hint="default"/>
+      </w:rPr>
+    </w:lvl>
+    <w:lvl w:ilvl="1" w:tplc="04090003" w:tentative="1">
+      <w:start w:val="1"/>
+      <w:numFmt w:val="bullet"/>
+      <w:lvlText w:val="o"/>
+      <w:lvlJc w:val="left"/>
+      <w:pPr>
+        <w:ind w:left="1440" w:hanging="360"/>
+      </w:pPr>
+      <w:rPr>
+        <w:rFonts w:ascii="Courier New" w:hAnsi="Courier New" w:cs="Courier New" w:hint="default"/>
+      </w:rPr>
+    </w:lvl>
+    <w:lvl w:ilvl="2" w:tplc="04090005" w:tentative="1">
+      <w:start w:val="1"/>
+      <w:numFmt w:val="bullet"/>
+      <w:lvlText w:val=""/>
+      <w:lvlJc w:val="left"/>
+      <w:pPr>
+        <w:ind w:left="2160" w:hanging="360"/>
+      </w:pPr>
+      <w:rPr>
+        <w:rFonts w:ascii="Wingdings" w:hAnsi="Wingdings" w:hint="default"/>
+      </w:rPr>
+    </w:lvl>
+    <w:lvl w:ilvl="3" w:tplc="04090001" w:tentative="1">
+      <w:start w:val="1"/>
+      <w:numFmt w:val="bullet"/>
+      <w:lvlText w:val=""/>
+      <w:lvlJc w:val="left"/>
+      <w:pPr>
+        <w:ind w:left="2880" w:hanging="360"/>
+      </w:pPr>
+      <w:rPr>
+        <w:rFonts w:ascii="Symbol" w:hAnsi="Symbol" w:hint="default"/>
+      </w:rPr>
+    </w:lvl>
+    <w:lvl w:ilvl="4" w:tplc="04090003" w:tentative="1">
+      <w:start w:val="1"/>
+      <w:numFmt w:val="bullet"/>
+      <w:lvlText w:val="o"/>
+      <w:lvlJc w:val="left"/>
+      <w:pPr>
+        <w:ind w:left="3600" w:hanging="360"/>
+      </w:pPr>
+      <w:rPr>
+        <w:rFonts w:ascii="Courier New" w:hAnsi="Courier New" w:cs="Courier New" w:hint="default"/>
+      </w:rPr>
+    </w:lvl>
+    <w:lvl w:ilvl="5" w:tplc="04090005" w:tentative="1">
+      <w:start w:val="1"/>
+      <w:numFmt w:val="bullet"/>
+      <w:lvlText w:val=""/>
+      <w:lvlJc w:val="left"/>
+      <w:pPr>
+        <w:ind w:left="4320" w:hanging="360"/>
+      </w:pPr>
+      <w:rPr>
+        <w:rFonts w:ascii="Wingdings" w:hAnsi="Wingdings" w:hint="default"/>
+      </w:rPr>
+    </w:lvl>
+    <w:lvl w:ilvl="6" w:tplc="04090001" w:tentative="1">
+      <w:start w:val="1"/>
+      <w:numFmt w:val="bullet"/>
+      <w:lvlText w:val=""/>
+      <w:lvlJc w:val="left"/>
+      <w:pPr>
+        <w:ind w:left="5040" w:hanging="360"/>
+      </w:pPr>
+      <w:rPr>
+        <w:rFonts w:ascii="Symbol" w:hAnsi="Symbol" w:hint="default"/>
+      </w:rPr>
+    </w:lvl>
+    <w:lvl w:ilvl="7" w:tplc="04090003" w:tentative="1">
+      <w:start w:val="1"/>
+      <w:numFmt w:val="bullet"/>
+      <w:lvlText w:val="o"/>
+      <w:lvlJc w:val="left"/>
+      <w:pPr>
+        <w:ind w:left="5760" w:hanging="360"/>
+      </w:pPr>
+      <w:rPr>
+        <w:rFonts w:ascii="Courier New" w:hAnsi="Courier New" w:cs="Courier New" w:hint="default"/>
+      </w:rPr>
+    </w:lvl>
+    <w:lvl w:ilvl="8" w:tplc="04090005" w:tentative="1">
+      <w:start w:val="1"/>
+      <w:numFmt w:val="bullet"/>
+      <w:lvlText w:val=""/>
+      <w:lvlJc w:val="left"/>
+      <w:pPr>
+        <w:ind w:left="6480" w:hanging="360"/>
+      </w:pPr>
+      <w:rPr>
+        <w:rFonts w:ascii="Wingdings" w:hAnsi="Wingdings" w:hint="default"/>
+      </w:rPr>
+    </w:lvl>
+  </w:abstractNum>
+  <w:abstractNum w:abstractNumId="8" w15:restartNumberingAfterBreak="0">
     <w:nsid w:val="58BE35FB"/>
     <w:multiLevelType w:val="hybridMultilevel"/>
     <w:tmpl w:val="5C324722"/>
@@ -1164,20 +3910,264 @@
       </w:rPr>
     </w:lvl>
   </w:abstractNum>
+  <w:abstractNum w:abstractNumId="9" w15:restartNumberingAfterBreak="0">
+    <w:nsid w:val="63F04877"/>
+    <w:multiLevelType w:val="hybridMultilevel"/>
+    <w:tmpl w:val="948A1D80"/>
+    <w:lvl w:ilvl="0" w:tplc="04090001">
+      <w:start w:val="1"/>
+      <w:numFmt w:val="bullet"/>
+      <w:lvlText w:val=""/>
+      <w:lvlJc w:val="left"/>
+      <w:pPr>
+        <w:ind w:left="720" w:hanging="360"/>
+      </w:pPr>
+      <w:rPr>
+        <w:rFonts w:ascii="Symbol" w:hAnsi="Symbol" w:hint="default"/>
+      </w:rPr>
+    </w:lvl>
+    <w:lvl w:ilvl="1" w:tplc="04090003">
+      <w:start w:val="1"/>
+      <w:numFmt w:val="bullet"/>
+      <w:lvlText w:val="o"/>
+      <w:lvlJc w:val="left"/>
+      <w:pPr>
+        <w:ind w:left="1440" w:hanging="360"/>
+      </w:pPr>
+      <w:rPr>
+        <w:rFonts w:ascii="Courier New" w:hAnsi="Courier New" w:cs="Courier New" w:hint="default"/>
+      </w:rPr>
+    </w:lvl>
+    <w:lvl w:ilvl="2" w:tplc="04090005" w:tentative="1">
+      <w:start w:val="1"/>
+      <w:numFmt w:val="bullet"/>
+      <w:lvlText w:val=""/>
+      <w:lvlJc w:val="left"/>
+      <w:pPr>
+        <w:ind w:left="2160" w:hanging="360"/>
+      </w:pPr>
+      <w:rPr>
+        <w:rFonts w:ascii="Wingdings" w:hAnsi="Wingdings" w:hint="default"/>
+      </w:rPr>
+    </w:lvl>
+    <w:lvl w:ilvl="3" w:tplc="04090001" w:tentative="1">
+      <w:start w:val="1"/>
+      <w:numFmt w:val="bullet"/>
+      <w:lvlText w:val=""/>
+      <w:lvlJc w:val="left"/>
+      <w:pPr>
+        <w:ind w:left="2880" w:hanging="360"/>
+      </w:pPr>
+      <w:rPr>
+        <w:rFonts w:ascii="Symbol" w:hAnsi="Symbol" w:hint="default"/>
+      </w:rPr>
+    </w:lvl>
+    <w:lvl w:ilvl="4" w:tplc="04090003" w:tentative="1">
+      <w:start w:val="1"/>
+      <w:numFmt w:val="bullet"/>
+      <w:lvlText w:val="o"/>
+      <w:lvlJc w:val="left"/>
+      <w:pPr>
+        <w:ind w:left="3600" w:hanging="360"/>
+      </w:pPr>
+      <w:rPr>
+        <w:rFonts w:ascii="Courier New" w:hAnsi="Courier New" w:cs="Courier New" w:hint="default"/>
+      </w:rPr>
+    </w:lvl>
+    <w:lvl w:ilvl="5" w:tplc="04090005" w:tentative="1">
+      <w:start w:val="1"/>
+      <w:numFmt w:val="bullet"/>
+      <w:lvlText w:val=""/>
+      <w:lvlJc w:val="left"/>
+      <w:pPr>
+        <w:ind w:left="4320" w:hanging="360"/>
+      </w:pPr>
+      <w:rPr>
+        <w:rFonts w:ascii="Wingdings" w:hAnsi="Wingdings" w:hint="default"/>
+      </w:rPr>
+    </w:lvl>
+    <w:lvl w:ilvl="6" w:tplc="04090001" w:tentative="1">
+      <w:start w:val="1"/>
+      <w:numFmt w:val="bullet"/>
+      <w:lvlText w:val=""/>
+      <w:lvlJc w:val="left"/>
+      <w:pPr>
+        <w:ind w:left="5040" w:hanging="360"/>
+      </w:pPr>
+      <w:rPr>
+        <w:rFonts w:ascii="Symbol" w:hAnsi="Symbol" w:hint="default"/>
+      </w:rPr>
+    </w:lvl>
+    <w:lvl w:ilvl="7" w:tplc="04090003" w:tentative="1">
+      <w:start w:val="1"/>
+      <w:numFmt w:val="bullet"/>
+      <w:lvlText w:val="o"/>
+      <w:lvlJc w:val="left"/>
+      <w:pPr>
+        <w:ind w:left="5760" w:hanging="360"/>
+      </w:pPr>
+      <w:rPr>
+        <w:rFonts w:ascii="Courier New" w:hAnsi="Courier New" w:cs="Courier New" w:hint="default"/>
+      </w:rPr>
+    </w:lvl>
+    <w:lvl w:ilvl="8" w:tplc="04090005" w:tentative="1">
+      <w:start w:val="1"/>
+      <w:numFmt w:val="bullet"/>
+      <w:lvlText w:val=""/>
+      <w:lvlJc w:val="left"/>
+      <w:pPr>
+        <w:ind w:left="6480" w:hanging="360"/>
+      </w:pPr>
+      <w:rPr>
+        <w:rFonts w:ascii="Wingdings" w:hAnsi="Wingdings" w:hint="default"/>
+      </w:rPr>
+    </w:lvl>
+  </w:abstractNum>
+  <w:abstractNum w:abstractNumId="10" w15:restartNumberingAfterBreak="0">
+    <w:nsid w:val="7E96235D"/>
+    <w:multiLevelType w:val="hybridMultilevel"/>
+    <w:tmpl w:val="E2DA4D8A"/>
+    <w:lvl w:ilvl="0" w:tplc="04090001">
+      <w:start w:val="1"/>
+      <w:numFmt w:val="bullet"/>
+      <w:lvlText w:val=""/>
+      <w:lvlJc w:val="left"/>
+      <w:pPr>
+        <w:ind w:left="720" w:hanging="360"/>
+      </w:pPr>
+      <w:rPr>
+        <w:rFonts w:ascii="Symbol" w:hAnsi="Symbol" w:hint="default"/>
+      </w:rPr>
+    </w:lvl>
+    <w:lvl w:ilvl="1" w:tplc="04090003">
+      <w:start w:val="1"/>
+      <w:numFmt w:val="bullet"/>
+      <w:lvlText w:val="o"/>
+      <w:lvlJc w:val="left"/>
+      <w:pPr>
+        <w:ind w:left="1440" w:hanging="360"/>
+      </w:pPr>
+      <w:rPr>
+        <w:rFonts w:ascii="Courier New" w:hAnsi="Courier New" w:cs="Courier New" w:hint="default"/>
+      </w:rPr>
+    </w:lvl>
+    <w:lvl w:ilvl="2" w:tplc="04090005" w:tentative="1">
+      <w:start w:val="1"/>
+      <w:numFmt w:val="bullet"/>
+      <w:lvlText w:val=""/>
+      <w:lvlJc w:val="left"/>
+      <w:pPr>
+        <w:ind w:left="2160" w:hanging="360"/>
+      </w:pPr>
+      <w:rPr>
+        <w:rFonts w:ascii="Wingdings" w:hAnsi="Wingdings" w:hint="default"/>
+      </w:rPr>
+    </w:lvl>
+    <w:lvl w:ilvl="3" w:tplc="04090001" w:tentative="1">
+      <w:start w:val="1"/>
+      <w:numFmt w:val="bullet"/>
+      <w:lvlText w:val=""/>
+      <w:lvlJc w:val="left"/>
+      <w:pPr>
+        <w:ind w:left="2880" w:hanging="360"/>
+      </w:pPr>
+      <w:rPr>
+        <w:rFonts w:ascii="Symbol" w:hAnsi="Symbol" w:hint="default"/>
+      </w:rPr>
+    </w:lvl>
+    <w:lvl w:ilvl="4" w:tplc="04090003" w:tentative="1">
+      <w:start w:val="1"/>
+      <w:numFmt w:val="bullet"/>
+      <w:lvlText w:val="o"/>
+      <w:lvlJc w:val="left"/>
+      <w:pPr>
+        <w:ind w:left="3600" w:hanging="360"/>
+      </w:pPr>
+      <w:rPr>
+        <w:rFonts w:ascii="Courier New" w:hAnsi="Courier New" w:cs="Courier New" w:hint="default"/>
+      </w:rPr>
+    </w:lvl>
+    <w:lvl w:ilvl="5" w:tplc="04090005" w:tentative="1">
+      <w:start w:val="1"/>
+      <w:numFmt w:val="bullet"/>
+      <w:lvlText w:val=""/>
+      <w:lvlJc w:val="left"/>
+      <w:pPr>
+        <w:ind w:left="4320" w:hanging="360"/>
+      </w:pPr>
+      <w:rPr>
+        <w:rFonts w:ascii="Wingdings" w:hAnsi="Wingdings" w:hint="default"/>
+      </w:rPr>
+    </w:lvl>
+    <w:lvl w:ilvl="6" w:tplc="04090001" w:tentative="1">
+      <w:start w:val="1"/>
+      <w:numFmt w:val="bullet"/>
+      <w:lvlText w:val=""/>
+      <w:lvlJc w:val="left"/>
+      <w:pPr>
+        <w:ind w:left="5040" w:hanging="360"/>
+      </w:pPr>
+      <w:rPr>
+        <w:rFonts w:ascii="Symbol" w:hAnsi="Symbol" w:hint="default"/>
+      </w:rPr>
+    </w:lvl>
+    <w:lvl w:ilvl="7" w:tplc="04090003" w:tentative="1">
+      <w:start w:val="1"/>
+      <w:numFmt w:val="bullet"/>
+      <w:lvlText w:val="o"/>
+      <w:lvlJc w:val="left"/>
+      <w:pPr>
+        <w:ind w:left="5760" w:hanging="360"/>
+      </w:pPr>
+      <w:rPr>
+        <w:rFonts w:ascii="Courier New" w:hAnsi="Courier New" w:cs="Courier New" w:hint="default"/>
+      </w:rPr>
+    </w:lvl>
+    <w:lvl w:ilvl="8" w:tplc="04090005" w:tentative="1">
+      <w:start w:val="1"/>
+      <w:numFmt w:val="bullet"/>
+      <w:lvlText w:val=""/>
+      <w:lvlJc w:val="left"/>
+      <w:pPr>
+        <w:ind w:left="6480" w:hanging="360"/>
+      </w:pPr>
+      <w:rPr>
+        <w:rFonts w:ascii="Wingdings" w:hAnsi="Wingdings" w:hint="default"/>
+      </w:rPr>
+    </w:lvl>
+  </w:abstractNum>
   <w:num w:numId="1">
+    <w:abstractNumId w:val="8"/>
+  </w:num>
+  <w:num w:numId="2">
+    <w:abstractNumId w:val="1"/>
+  </w:num>
+  <w:num w:numId="3">
+    <w:abstractNumId w:val="5"/>
+  </w:num>
+  <w:num w:numId="4">
+    <w:abstractNumId w:val="3"/>
+  </w:num>
+  <w:num w:numId="5">
     <w:abstractNumId w:val="4"/>
   </w:num>
-  <w:num w:numId="2">
+  <w:num w:numId="6">
+    <w:abstractNumId w:val="6"/>
+  </w:num>
+  <w:num w:numId="7">
+    <w:abstractNumId w:val="2"/>
+  </w:num>
+  <w:num w:numId="8">
+    <w:abstractNumId w:val="9"/>
+  </w:num>
+  <w:num w:numId="9">
+    <w:abstractNumId w:val="7"/>
+  </w:num>
+  <w:num w:numId="10">
+    <w:abstractNumId w:val="10"/>
+  </w:num>
+  <w:num w:numId="11">
     <w:abstractNumId w:val="0"/>
-  </w:num>
-  <w:num w:numId="3">
-    <w:abstractNumId w:val="3"/>
-  </w:num>
-  <w:num w:numId="4">
-    <w:abstractNumId w:val="1"/>
-  </w:num>
-  <w:num w:numId="5">
-    <w:abstractNumId w:val="2"/>
   </w:num>
 </w:numbering>
 </file>
@@ -1920,4 +4910,16 @@
     </a:ext>
   </a:extLst>
 </a:theme>
+</file>
+
+<file path=customXml/item1.xml><?xml version="1.0" encoding="utf-8"?>
+<b:Sources xmlns:b="http://schemas.openxmlformats.org/officeDocument/2006/bibliography" xmlns="http://schemas.openxmlformats.org/officeDocument/2006/bibliography" SelectedStyle="\APASixthEditionOfficeOnline.xsl" StyleName="APA" Version="6"/>
+</file>
+
+<file path=customXml/itemProps1.xml><?xml version="1.0" encoding="utf-8"?>
+<ds:datastoreItem xmlns:ds="http://schemas.openxmlformats.org/officeDocument/2006/customXml" ds:itemID="{6FA2BD77-A127-41EE-85AC-F7178A8BC5A2}">
+  <ds:schemaRefs>
+    <ds:schemaRef ds:uri="http://schemas.openxmlformats.org/officeDocument/2006/bibliography"/>
+  </ds:schemaRefs>
+</ds:datastoreItem>
 </file>
</xml_diff>